<commit_message>
bevezetés átírás + 1. fejezet kezdése
</commit_message>
<xml_diff>
--- a/Szakdolgozat.docx
+++ b/Szakdolgozat.docx
@@ -92,7 +92,7 @@
                     </pic:cNvPicPr>
                   </pic:nvPicPr>
                   <pic:blipFill>
-                    <a:blip r:embed="rId6">
+                    <a:blip r:embed="rId8">
                       <a:extLst>
                         <a:ext uri="{28A0092B-C50C-407E-A947-70E740481C1C}">
                           <a14:useLocalDpi xmlns:a14="http://schemas.microsoft.com/office/drawing/2010/main" val="0"/>
@@ -142,20 +142,17 @@
           <w:sz w:val="48"/>
           <w:szCs w:val="48"/>
         </w:rPr>
-        <w:t>Ételajánló webalkalmazás</w:t>
-      </w:r>
-    </w:p>
-    <w:p>
-      <w:pPr>
-        <w:spacing w:before="120" w:line="360" w:lineRule="auto"/>
-        <w:jc w:val="center"/>
+        <w:t>Ételajánló web</w:t>
+      </w:r>
+      <w:r>
         <w:rPr>
           <w:rFonts w:ascii="Times New Roman" w:hAnsi="Times New Roman" w:cs="Times New Roman"/>
           <w:b/>
           <w:sz w:val="48"/>
           <w:szCs w:val="48"/>
         </w:rPr>
-      </w:pPr>
+        <w:t xml:space="preserve">es </w:t>
+      </w:r>
       <w:r>
         <w:rPr>
           <w:rFonts w:ascii="Times New Roman" w:hAnsi="Times New Roman" w:cs="Times New Roman"/>
@@ -163,6 +160,27 @@
           <w:sz w:val="48"/>
           <w:szCs w:val="48"/>
         </w:rPr>
+        <w:t>alkalmazás</w:t>
+      </w:r>
+    </w:p>
+    <w:p>
+      <w:pPr>
+        <w:spacing w:before="120" w:line="360" w:lineRule="auto"/>
+        <w:jc w:val="center"/>
+        <w:rPr>
+          <w:rFonts w:ascii="Times New Roman" w:hAnsi="Times New Roman" w:cs="Times New Roman"/>
+          <w:b/>
+          <w:sz w:val="48"/>
+          <w:szCs w:val="48"/>
+        </w:rPr>
+      </w:pPr>
+      <w:r>
+        <w:rPr>
+          <w:rFonts w:ascii="Times New Roman" w:hAnsi="Times New Roman" w:cs="Times New Roman"/>
+          <w:b/>
+          <w:sz w:val="48"/>
+          <w:szCs w:val="48"/>
+        </w:rPr>
         <w:t>Szakdolgozat</w:t>
       </w:r>
     </w:p>
@@ -318,28 +336,19 @@
         <w:rPr>
           <w:rFonts w:ascii="Times New Roman" w:hAnsi="Times New Roman" w:cs="Times New Roman"/>
           <w:b/>
-          <w:sz w:val="24"/>
-          <w:szCs w:val="24"/>
+          <w:sz w:val="40"/>
+          <w:szCs w:val="40"/>
         </w:rPr>
       </w:pPr>
       <w:r>
         <w:rPr>
           <w:rFonts w:ascii="Times New Roman" w:hAnsi="Times New Roman" w:cs="Times New Roman"/>
           <w:b/>
-          <w:sz w:val="24"/>
-          <w:szCs w:val="24"/>
+          <w:sz w:val="40"/>
+          <w:szCs w:val="40"/>
         </w:rPr>
         <w:lastRenderedPageBreak/>
-        <w:t>1.</w:t>
-      </w:r>
-      <w:r>
-        <w:rPr>
-          <w:rFonts w:ascii="Times New Roman" w:hAnsi="Times New Roman" w:cs="Times New Roman"/>
-          <w:b/>
-          <w:sz w:val="24"/>
-          <w:szCs w:val="24"/>
-        </w:rPr>
-        <w:t xml:space="preserve"> Bevezetés</w:t>
+        <w:t>1. Bevezetés</w:t>
       </w:r>
     </w:p>
     <w:p>
@@ -491,47 +500,47 @@
           <w:sz w:val="24"/>
           <w:szCs w:val="24"/>
         </w:rPr>
-        <w:t xml:space="preserve">étel és étteremajánlást biztosít kérdések segítségével. A rendszer az adminisztrátor számára segítséget </w:t>
-      </w:r>
-      <w:r>
-        <w:rPr>
-          <w:rFonts w:ascii="Times New Roman" w:hAnsi="Times New Roman" w:cs="Times New Roman"/>
-          <w:sz w:val="24"/>
-          <w:szCs w:val="24"/>
-        </w:rPr>
-        <w:t>nyújt az új adatok felvitelében</w:t>
-      </w:r>
-      <w:r>
-        <w:rPr>
-          <w:rFonts w:ascii="Times New Roman" w:hAnsi="Times New Roman" w:cs="Times New Roman"/>
-          <w:sz w:val="24"/>
-          <w:szCs w:val="24"/>
-        </w:rPr>
-        <w:t xml:space="preserve"> úgy</w:t>
-      </w:r>
-      <w:r>
-        <w:rPr>
-          <w:rFonts w:ascii="Times New Roman" w:hAnsi="Times New Roman" w:cs="Times New Roman"/>
-          <w:sz w:val="24"/>
-          <w:szCs w:val="24"/>
-        </w:rPr>
-        <w:t>,</w:t>
-      </w:r>
-      <w:r>
-        <w:rPr>
-          <w:rFonts w:ascii="Times New Roman" w:hAnsi="Times New Roman" w:cs="Times New Roman"/>
-          <w:sz w:val="24"/>
-          <w:szCs w:val="24"/>
-        </w:rPr>
-        <w:t xml:space="preserve"> hogy tippeket ad az új kérdések, ételek és éttermeket illetően. </w:t>
-      </w:r>
-      <w:r>
-        <w:rPr>
-          <w:rFonts w:ascii="Times New Roman" w:hAnsi="Times New Roman" w:cs="Times New Roman"/>
-          <w:sz w:val="24"/>
-          <w:szCs w:val="24"/>
-        </w:rPr>
-        <w:t>Az adminisztrációnak bizto</w:t>
+        <w:t>étel és étteremajánlást biztosít kérdések segítségével.</w:t>
+      </w:r>
+      <w:r>
+        <w:rPr>
+          <w:rFonts w:ascii="Times New Roman" w:hAnsi="Times New Roman" w:cs="Times New Roman"/>
+          <w:sz w:val="24"/>
+          <w:szCs w:val="24"/>
+        </w:rPr>
+        <w:t xml:space="preserve"> A felhasználó ugyanakkor segíthet az opciók bővítésében azzal, hogy ezeket elküldi az erre megadott felületen az adminisztráció felé.</w:t>
+      </w:r>
+      <w:r>
+        <w:rPr>
+          <w:rFonts w:ascii="Times New Roman" w:hAnsi="Times New Roman" w:cs="Times New Roman"/>
+          <w:sz w:val="24"/>
+          <w:szCs w:val="24"/>
+        </w:rPr>
+        <w:t xml:space="preserve"> </w:t>
+      </w:r>
+      <w:r>
+        <w:rPr>
+          <w:rFonts w:ascii="Times New Roman" w:hAnsi="Times New Roman" w:cs="Times New Roman"/>
+          <w:sz w:val="24"/>
+          <w:szCs w:val="24"/>
+        </w:rPr>
+        <w:t>Az adminisztrációnak</w:t>
+      </w:r>
+      <w:r>
+        <w:rPr>
+          <w:rFonts w:ascii="Times New Roman" w:hAnsi="Times New Roman" w:cs="Times New Roman"/>
+          <w:sz w:val="24"/>
+          <w:szCs w:val="24"/>
+        </w:rPr>
+        <w:t xml:space="preserve"> ugyanakkor</w:t>
+      </w:r>
+      <w:r>
+        <w:rPr>
+          <w:rFonts w:ascii="Times New Roman" w:hAnsi="Times New Roman" w:cs="Times New Roman"/>
+          <w:sz w:val="24"/>
+          <w:szCs w:val="24"/>
+        </w:rPr>
+        <w:t xml:space="preserve"> bizto</w:t>
       </w:r>
       <w:r>
         <w:rPr>
@@ -563,23 +572,7 @@
           <w:sz w:val="24"/>
           <w:szCs w:val="24"/>
         </w:rPr>
-        <w:t>az adatbázist és a felhasználók ajánlatai</w:t>
-      </w:r>
-      <w:r>
-        <w:rPr>
-          <w:rFonts w:ascii="Times New Roman" w:hAnsi="Times New Roman" w:cs="Times New Roman"/>
-          <w:sz w:val="24"/>
-          <w:szCs w:val="24"/>
-        </w:rPr>
-        <w:t>t elbírálhatja</w:t>
-      </w:r>
-      <w:r>
-        <w:rPr>
-          <w:rFonts w:ascii="Times New Roman" w:hAnsi="Times New Roman" w:cs="Times New Roman"/>
-          <w:sz w:val="24"/>
-          <w:szCs w:val="24"/>
-        </w:rPr>
-        <w:t>.</w:t>
+        <w:t>az adatbázis adatait.</w:t>
       </w:r>
     </w:p>
     <w:p>
@@ -747,7 +740,41 @@
           <w:sz w:val="24"/>
           <w:szCs w:val="24"/>
         </w:rPr>
-        <w:t xml:space="preserve"> Adatbázis szintjén a JSON-t választottam</w:t>
+        <w:t xml:space="preserve"> </w:t>
+      </w:r>
+      <w:r>
+        <w:rPr>
+          <w:rFonts w:ascii="Times New Roman" w:hAnsi="Times New Roman" w:cs="Times New Roman"/>
+          <w:sz w:val="24"/>
+          <w:szCs w:val="24"/>
+        </w:rPr>
+        <w:t>Adatbázisnak a</w:t>
+      </w:r>
+      <w:r>
+        <w:rPr>
+          <w:rFonts w:ascii="Times New Roman" w:hAnsi="Times New Roman" w:cs="Times New Roman"/>
+          <w:sz w:val="24"/>
+          <w:szCs w:val="24"/>
+        </w:rPr>
+        <w:t xml:space="preserve"> </w:t>
+      </w:r>
+      <w:proofErr w:type="spellStart"/>
+      <w:r>
+        <w:rPr>
+          <w:rFonts w:ascii="Times New Roman" w:hAnsi="Times New Roman" w:cs="Times New Roman"/>
+          <w:sz w:val="24"/>
+          <w:szCs w:val="24"/>
+        </w:rPr>
+        <w:t>MongoDB</w:t>
+      </w:r>
+      <w:proofErr w:type="spellEnd"/>
+      <w:r>
+        <w:rPr>
+          <w:rFonts w:ascii="Times New Roman" w:hAnsi="Times New Roman" w:cs="Times New Roman"/>
+          <w:sz w:val="24"/>
+          <w:szCs w:val="24"/>
+        </w:rPr>
+        <w:t>-t választottam</w:t>
       </w:r>
       <w:r>
         <w:rPr>
@@ -763,31 +790,23 @@
           <w:sz w:val="24"/>
           <w:szCs w:val="24"/>
         </w:rPr>
-        <w:t xml:space="preserve"> véleményem szerint </w:t>
-      </w:r>
-      <w:r>
-        <w:rPr>
-          <w:rFonts w:ascii="Times New Roman" w:hAnsi="Times New Roman" w:cs="Times New Roman"/>
-          <w:sz w:val="24"/>
-          <w:szCs w:val="24"/>
-        </w:rPr>
-        <w:t>ebben a formátumban a legkönnyebb csoportosítva objektum</w:t>
-      </w:r>
-      <w:r>
-        <w:rPr>
-          <w:rFonts w:ascii="Times New Roman" w:hAnsi="Times New Roman" w:cs="Times New Roman"/>
-          <w:sz w:val="24"/>
-          <w:szCs w:val="24"/>
-        </w:rPr>
-        <w:t>ok adatait tárolni, kiolvasni,</w:t>
-      </w:r>
-      <w:r>
-        <w:rPr>
-          <w:rFonts w:ascii="Times New Roman" w:hAnsi="Times New Roman" w:cs="Times New Roman"/>
-          <w:sz w:val="24"/>
-          <w:szCs w:val="24"/>
-        </w:rPr>
-        <w:t xml:space="preserve"> mivel az alkalmazáshoz kezdetben nem szükséges a nagymennyiségű adatok olvasása, írása.</w:t>
+        <w:t xml:space="preserve"> </w:t>
+      </w:r>
+      <w:r>
+        <w:rPr>
+          <w:rFonts w:ascii="Times New Roman" w:hAnsi="Times New Roman" w:cs="Times New Roman"/>
+          <w:sz w:val="24"/>
+          <w:szCs w:val="24"/>
+        </w:rPr>
+        <w:t xml:space="preserve">mivel az alkalmazáshoz nincs szükség egy relációs </w:t>
+      </w:r>
+      <w:r>
+        <w:rPr>
+          <w:rFonts w:ascii="Times New Roman" w:hAnsi="Times New Roman" w:cs="Times New Roman"/>
+          <w:sz w:val="24"/>
+          <w:szCs w:val="24"/>
+        </w:rPr>
+        <w:t>adatbázisra és a funkciók implementálását nagyban megsegíti egy már létező és jól személyre szabható keretrendszer használata.</w:t>
       </w:r>
     </w:p>
     <w:p>
@@ -961,27 +980,577 @@
         </w:rPr>
         <w:t>ok nagy része szöveges</w:t>
       </w:r>
+      <w:r>
+        <w:rPr>
+          <w:rFonts w:ascii="Times New Roman" w:hAnsi="Times New Roman" w:cs="Times New Roman"/>
+          <w:sz w:val="24"/>
+          <w:szCs w:val="24"/>
+        </w:rPr>
+        <w:t>. A szöveges formátumok miatt lehetnek olyan kérések, amelyek hibás formátumúak.</w:t>
+      </w:r>
+    </w:p>
+    <w:p>
+      <w:pPr>
+        <w:spacing w:line="360" w:lineRule="auto"/>
+        <w:jc w:val="both"/>
+        <w:rPr>
+          <w:rFonts w:ascii="Times New Roman" w:hAnsi="Times New Roman" w:cs="Times New Roman"/>
+          <w:sz w:val="24"/>
+          <w:szCs w:val="24"/>
+        </w:rPr>
+      </w:pPr>
+    </w:p>
+    <w:p>
+      <w:pPr>
+        <w:rPr>
+          <w:rFonts w:ascii="Times New Roman" w:hAnsi="Times New Roman" w:cs="Times New Roman"/>
+          <w:sz w:val="24"/>
+          <w:szCs w:val="24"/>
+        </w:rPr>
+      </w:pPr>
+      <w:r>
+        <w:rPr>
+          <w:rFonts w:ascii="Times New Roman" w:hAnsi="Times New Roman" w:cs="Times New Roman"/>
+          <w:sz w:val="24"/>
+          <w:szCs w:val="24"/>
+        </w:rPr>
+        <w:br w:type="page"/>
+      </w:r>
+    </w:p>
+    <w:p>
+      <w:pPr>
+        <w:spacing w:line="360" w:lineRule="auto"/>
+        <w:jc w:val="both"/>
+        <w:rPr>
+          <w:rFonts w:ascii="Times New Roman" w:hAnsi="Times New Roman" w:cs="Times New Roman"/>
+          <w:b/>
+          <w:sz w:val="40"/>
+          <w:szCs w:val="40"/>
+        </w:rPr>
+      </w:pPr>
+      <w:r>
+        <w:rPr>
+          <w:rFonts w:ascii="Times New Roman" w:hAnsi="Times New Roman" w:cs="Times New Roman"/>
+          <w:b/>
+          <w:sz w:val="40"/>
+          <w:szCs w:val="40"/>
+        </w:rPr>
+        <w:lastRenderedPageBreak/>
+        <w:t>2. Felhasznált eszközök, technológiák</w:t>
+      </w:r>
+    </w:p>
+    <w:p>
+      <w:pPr>
+        <w:spacing w:line="360" w:lineRule="auto"/>
+        <w:jc w:val="both"/>
+        <w:rPr>
+          <w:rFonts w:ascii="Times New Roman" w:hAnsi="Times New Roman" w:cs="Times New Roman"/>
+          <w:b/>
+          <w:sz w:val="36"/>
+          <w:szCs w:val="32"/>
+        </w:rPr>
+      </w:pPr>
+      <w:r>
+        <w:rPr>
+          <w:rFonts w:ascii="Times New Roman" w:hAnsi="Times New Roman" w:cs="Times New Roman"/>
+          <w:b/>
+          <w:sz w:val="36"/>
+          <w:szCs w:val="32"/>
+        </w:rPr>
+        <w:t>2.1</w:t>
+      </w:r>
+      <w:r>
+        <w:rPr>
+          <w:rFonts w:ascii="Times New Roman" w:hAnsi="Times New Roman" w:cs="Times New Roman"/>
+          <w:b/>
+          <w:sz w:val="36"/>
+          <w:szCs w:val="32"/>
+        </w:rPr>
+        <w:t>. Felhasznált eszközök</w:t>
+      </w:r>
+    </w:p>
+    <w:p>
+      <w:pPr>
+        <w:spacing w:line="360" w:lineRule="auto"/>
+        <w:jc w:val="both"/>
+        <w:rPr>
+          <w:rFonts w:ascii="Times New Roman" w:hAnsi="Times New Roman" w:cs="Times New Roman"/>
+          <w:b/>
+          <w:sz w:val="32"/>
+          <w:szCs w:val="28"/>
+        </w:rPr>
+      </w:pPr>
+      <w:r>
+        <w:rPr>
+          <w:rFonts w:ascii="Times New Roman" w:hAnsi="Times New Roman" w:cs="Times New Roman"/>
+          <w:b/>
+          <w:sz w:val="32"/>
+          <w:szCs w:val="28"/>
+        </w:rPr>
+        <w:t xml:space="preserve">2.1.1. </w:t>
+      </w:r>
+      <w:proofErr w:type="spellStart"/>
+      <w:r>
+        <w:rPr>
+          <w:rFonts w:ascii="Times New Roman" w:hAnsi="Times New Roman" w:cs="Times New Roman"/>
+          <w:b/>
+          <w:sz w:val="32"/>
+          <w:szCs w:val="28"/>
+        </w:rPr>
+        <w:t>InteliJ</w:t>
+      </w:r>
+      <w:proofErr w:type="spellEnd"/>
+      <w:r>
+        <w:rPr>
+          <w:rFonts w:ascii="Times New Roman" w:hAnsi="Times New Roman" w:cs="Times New Roman"/>
+          <w:b/>
+          <w:sz w:val="32"/>
+          <w:szCs w:val="28"/>
+        </w:rPr>
+        <w:t xml:space="preserve"> Idea</w:t>
+      </w:r>
+    </w:p>
+    <w:p>
+      <w:pPr>
+        <w:spacing w:line="360" w:lineRule="auto"/>
+        <w:jc w:val="both"/>
+        <w:rPr>
+          <w:rFonts w:ascii="Times New Roman" w:hAnsi="Times New Roman" w:cs="Times New Roman"/>
+          <w:sz w:val="24"/>
+          <w:szCs w:val="28"/>
+        </w:rPr>
+      </w:pPr>
+      <w:r>
+        <w:rPr>
+          <w:rFonts w:ascii="Times New Roman" w:hAnsi="Times New Roman" w:cs="Times New Roman"/>
+          <w:sz w:val="24"/>
+          <w:szCs w:val="28"/>
+        </w:rPr>
+        <w:tab/>
+        <w:t xml:space="preserve">Az </w:t>
+      </w:r>
+      <w:proofErr w:type="spellStart"/>
+      <w:r>
+        <w:rPr>
+          <w:rFonts w:ascii="Times New Roman" w:hAnsi="Times New Roman" w:cs="Times New Roman"/>
+          <w:i/>
+          <w:sz w:val="24"/>
+          <w:szCs w:val="28"/>
+        </w:rPr>
+        <w:t>I</w:t>
+      </w:r>
+      <w:r>
+        <w:rPr>
+          <w:rFonts w:ascii="Times New Roman" w:hAnsi="Times New Roman" w:cs="Times New Roman"/>
+          <w:i/>
+          <w:sz w:val="24"/>
+          <w:szCs w:val="28"/>
+        </w:rPr>
+        <w:t>nteliJ</w:t>
+      </w:r>
+      <w:proofErr w:type="spellEnd"/>
+      <w:r>
+        <w:rPr>
+          <w:rFonts w:ascii="Times New Roman" w:hAnsi="Times New Roman" w:cs="Times New Roman"/>
+          <w:sz w:val="24"/>
+          <w:szCs w:val="28"/>
+        </w:rPr>
+        <w:t xml:space="preserve"> Idea a </w:t>
+      </w:r>
+      <w:proofErr w:type="spellStart"/>
+      <w:r>
+        <w:rPr>
+          <w:rFonts w:ascii="Times New Roman" w:hAnsi="Times New Roman" w:cs="Times New Roman"/>
+          <w:sz w:val="24"/>
+          <w:szCs w:val="28"/>
+        </w:rPr>
+        <w:t>JetBrains</w:t>
+      </w:r>
+      <w:proofErr w:type="spellEnd"/>
+      <w:r>
+        <w:rPr>
+          <w:rFonts w:ascii="Times New Roman" w:hAnsi="Times New Roman" w:cs="Times New Roman"/>
+          <w:sz w:val="24"/>
+          <w:szCs w:val="28"/>
+        </w:rPr>
+        <w:t xml:space="preserve"> által fejlesztett Java alapú integrált fejlesztői környezet. Arra fejlesztették ki, hogy nagyban megkönnyítse a fejlesztők feledatát, akik Javában, </w:t>
+      </w:r>
+      <w:proofErr w:type="spellStart"/>
+      <w:r>
+        <w:rPr>
+          <w:rFonts w:ascii="Times New Roman" w:hAnsi="Times New Roman" w:cs="Times New Roman"/>
+          <w:sz w:val="24"/>
+          <w:szCs w:val="28"/>
+        </w:rPr>
+        <w:t>Kotlinban</w:t>
+      </w:r>
+      <w:proofErr w:type="spellEnd"/>
+      <w:r>
+        <w:rPr>
+          <w:rFonts w:ascii="Times New Roman" w:hAnsi="Times New Roman" w:cs="Times New Roman"/>
+          <w:sz w:val="24"/>
+          <w:szCs w:val="28"/>
+        </w:rPr>
+        <w:t xml:space="preserve">, </w:t>
+      </w:r>
+      <w:proofErr w:type="spellStart"/>
+      <w:r>
+        <w:rPr>
+          <w:rFonts w:ascii="Times New Roman" w:hAnsi="Times New Roman" w:cs="Times New Roman"/>
+          <w:sz w:val="24"/>
+          <w:szCs w:val="28"/>
+        </w:rPr>
+        <w:t>Groovyban</w:t>
+      </w:r>
+      <w:proofErr w:type="spellEnd"/>
+      <w:r>
+        <w:rPr>
+          <w:rFonts w:ascii="Times New Roman" w:hAnsi="Times New Roman" w:cs="Times New Roman"/>
+          <w:sz w:val="24"/>
+          <w:szCs w:val="28"/>
+        </w:rPr>
+        <w:t xml:space="preserve"> és más JVM alapú nyelvben fejlesztenek. Nagyon népszerű ez a fejlesztői </w:t>
+      </w:r>
+      <w:r>
+        <w:rPr>
+          <w:rFonts w:ascii="Times New Roman" w:hAnsi="Times New Roman" w:cs="Times New Roman"/>
+          <w:sz w:val="24"/>
+          <w:szCs w:val="28"/>
+        </w:rPr>
+        <w:t>környezet,</w:t>
+      </w:r>
+      <w:r>
+        <w:rPr>
+          <w:rFonts w:ascii="Times New Roman" w:hAnsi="Times New Roman" w:cs="Times New Roman"/>
+          <w:sz w:val="24"/>
+          <w:szCs w:val="28"/>
+        </w:rPr>
+        <w:t xml:space="preserve"> hiszen </w:t>
+      </w:r>
+      <w:r>
+        <w:rPr>
+          <w:rFonts w:ascii="Times New Roman" w:hAnsi="Times New Roman" w:cs="Times New Roman"/>
+          <w:sz w:val="24"/>
+          <w:szCs w:val="28"/>
+        </w:rPr>
+        <w:t xml:space="preserve">sok segítséget nyújt a programozónak és a számtalan könnyen elérhető biztonságos </w:t>
+      </w:r>
+      <w:proofErr w:type="spellStart"/>
+      <w:r>
+        <w:rPr>
+          <w:rFonts w:ascii="Times New Roman" w:hAnsi="Times New Roman" w:cs="Times New Roman"/>
+          <w:sz w:val="24"/>
+          <w:szCs w:val="28"/>
+        </w:rPr>
+        <w:t>plugginjaival</w:t>
+      </w:r>
+      <w:proofErr w:type="spellEnd"/>
+      <w:r>
+        <w:rPr>
+          <w:rFonts w:ascii="Times New Roman" w:hAnsi="Times New Roman" w:cs="Times New Roman"/>
+          <w:sz w:val="24"/>
+          <w:szCs w:val="28"/>
+        </w:rPr>
+        <w:t xml:space="preserve"> nagy </w:t>
+      </w:r>
+      <w:proofErr w:type="spellStart"/>
+      <w:r>
+        <w:rPr>
+          <w:rFonts w:ascii="Times New Roman" w:hAnsi="Times New Roman" w:cs="Times New Roman"/>
+          <w:sz w:val="24"/>
+          <w:szCs w:val="28"/>
+        </w:rPr>
+        <w:t>testreszabhatóságot</w:t>
+      </w:r>
+      <w:proofErr w:type="spellEnd"/>
+      <w:r>
+        <w:rPr>
+          <w:rFonts w:ascii="Times New Roman" w:hAnsi="Times New Roman" w:cs="Times New Roman"/>
+          <w:sz w:val="24"/>
+          <w:szCs w:val="28"/>
+        </w:rPr>
+        <w:t xml:space="preserve"> biztosít.</w:t>
+      </w:r>
+    </w:p>
+    <w:p>
+      <w:pPr>
+        <w:spacing w:line="360" w:lineRule="auto"/>
+        <w:jc w:val="both"/>
+        <w:rPr>
+          <w:rFonts w:ascii="Times New Roman" w:hAnsi="Times New Roman" w:cs="Times New Roman"/>
+          <w:sz w:val="24"/>
+          <w:szCs w:val="28"/>
+        </w:rPr>
+      </w:pPr>
+      <w:r>
+        <w:rPr>
+          <w:rFonts w:ascii="Times New Roman" w:hAnsi="Times New Roman" w:cs="Times New Roman"/>
+          <w:sz w:val="24"/>
+          <w:szCs w:val="28"/>
+        </w:rPr>
+        <w:tab/>
+        <w:t xml:space="preserve">A választásom azért erre a programra esett, mivel az iparban is nagyon sok helyen használják, könnyű magának a programnak a használata és én magam is már évek óta használom, így jobban ismerem, mint a többi versenytársát.  </w:t>
+      </w:r>
+    </w:p>
+    <w:p>
+      <w:pPr>
+        <w:spacing w:line="360" w:lineRule="auto"/>
+        <w:jc w:val="both"/>
+        <w:rPr>
+          <w:rFonts w:ascii="Times New Roman" w:hAnsi="Times New Roman" w:cs="Times New Roman"/>
+          <w:b/>
+          <w:sz w:val="32"/>
+          <w:szCs w:val="28"/>
+        </w:rPr>
+      </w:pPr>
+      <w:r>
+        <w:rPr>
+          <w:rFonts w:ascii="Times New Roman" w:hAnsi="Times New Roman" w:cs="Times New Roman"/>
+          <w:b/>
+          <w:sz w:val="32"/>
+          <w:szCs w:val="28"/>
+        </w:rPr>
+        <w:t xml:space="preserve">2.1.2. </w:t>
+      </w:r>
+      <w:proofErr w:type="spellStart"/>
+      <w:r>
+        <w:rPr>
+          <w:rFonts w:ascii="Times New Roman" w:hAnsi="Times New Roman" w:cs="Times New Roman"/>
+          <w:b/>
+          <w:sz w:val="32"/>
+          <w:szCs w:val="28"/>
+        </w:rPr>
+        <w:t>WebStorm</w:t>
+      </w:r>
+      <w:proofErr w:type="spellEnd"/>
+    </w:p>
+    <w:p>
+      <w:pPr>
+        <w:spacing w:line="360" w:lineRule="auto"/>
+        <w:jc w:val="both"/>
+        <w:rPr>
+          <w:rFonts w:ascii="Times New Roman" w:hAnsi="Times New Roman" w:cs="Times New Roman"/>
+          <w:sz w:val="24"/>
+          <w:szCs w:val="28"/>
+        </w:rPr>
+      </w:pPr>
+      <w:r>
+        <w:rPr>
+          <w:rFonts w:ascii="Times New Roman" w:hAnsi="Times New Roman" w:cs="Times New Roman"/>
+          <w:sz w:val="24"/>
+          <w:szCs w:val="28"/>
+        </w:rPr>
+        <w:tab/>
+      </w:r>
+      <w:r>
+        <w:rPr>
+          <w:rFonts w:ascii="Times New Roman" w:hAnsi="Times New Roman" w:cs="Times New Roman"/>
+          <w:sz w:val="24"/>
+          <w:szCs w:val="28"/>
+        </w:rPr>
+        <w:t xml:space="preserve">A </w:t>
+      </w:r>
+      <w:proofErr w:type="spellStart"/>
+      <w:r>
+        <w:rPr>
+          <w:rFonts w:ascii="Times New Roman" w:hAnsi="Times New Roman" w:cs="Times New Roman"/>
+          <w:i/>
+          <w:sz w:val="24"/>
+          <w:szCs w:val="28"/>
+        </w:rPr>
+        <w:t>WebStorm</w:t>
+      </w:r>
+      <w:proofErr w:type="spellEnd"/>
+      <w:r>
+        <w:rPr>
+          <w:rFonts w:ascii="Times New Roman" w:hAnsi="Times New Roman" w:cs="Times New Roman"/>
+          <w:i/>
+          <w:sz w:val="24"/>
+          <w:szCs w:val="28"/>
+        </w:rPr>
+        <w:t xml:space="preserve"> </w:t>
+      </w:r>
+      <w:r>
+        <w:rPr>
+          <w:rFonts w:ascii="Times New Roman" w:hAnsi="Times New Roman" w:cs="Times New Roman"/>
+          <w:sz w:val="24"/>
+          <w:szCs w:val="28"/>
+        </w:rPr>
+        <w:t xml:space="preserve">szintén egy </w:t>
+      </w:r>
+      <w:proofErr w:type="spellStart"/>
+      <w:r>
+        <w:rPr>
+          <w:rFonts w:ascii="Times New Roman" w:hAnsi="Times New Roman" w:cs="Times New Roman"/>
+          <w:sz w:val="24"/>
+          <w:szCs w:val="28"/>
+        </w:rPr>
+        <w:t>JetBrains</w:t>
+      </w:r>
+      <w:proofErr w:type="spellEnd"/>
+      <w:r>
+        <w:rPr>
+          <w:rFonts w:ascii="Times New Roman" w:hAnsi="Times New Roman" w:cs="Times New Roman"/>
+          <w:sz w:val="24"/>
+          <w:szCs w:val="28"/>
+        </w:rPr>
+        <w:t xml:space="preserve"> által fejlesztett IDE. A </w:t>
+      </w:r>
+      <w:proofErr w:type="spellStart"/>
+      <w:r>
+        <w:rPr>
+          <w:rFonts w:ascii="Times New Roman" w:hAnsi="Times New Roman" w:cs="Times New Roman"/>
+          <w:i/>
+          <w:sz w:val="24"/>
+          <w:szCs w:val="28"/>
+        </w:rPr>
+        <w:t>WebStorm</w:t>
+      </w:r>
+      <w:proofErr w:type="spellEnd"/>
+      <w:r>
+        <w:rPr>
+          <w:rFonts w:ascii="Times New Roman" w:hAnsi="Times New Roman" w:cs="Times New Roman"/>
+          <w:sz w:val="24"/>
+          <w:szCs w:val="28"/>
+        </w:rPr>
+        <w:t xml:space="preserve"> JavaScript és a hozzá kapcsolódó nyelvekkel való programozás megkönnyítésére lett kifejlesztve. Hasonló az </w:t>
+      </w:r>
+      <w:proofErr w:type="spellStart"/>
+      <w:r>
+        <w:rPr>
+          <w:rFonts w:ascii="Times New Roman" w:hAnsi="Times New Roman" w:cs="Times New Roman"/>
+          <w:i/>
+          <w:sz w:val="24"/>
+          <w:szCs w:val="28"/>
+        </w:rPr>
+        <w:t>I</w:t>
+      </w:r>
+      <w:r>
+        <w:rPr>
+          <w:rFonts w:ascii="Times New Roman" w:hAnsi="Times New Roman" w:cs="Times New Roman"/>
+          <w:i/>
+          <w:sz w:val="24"/>
+          <w:szCs w:val="28"/>
+        </w:rPr>
+        <w:t>nteliJ</w:t>
+      </w:r>
+      <w:r>
+        <w:rPr>
+          <w:rFonts w:ascii="Times New Roman" w:hAnsi="Times New Roman" w:cs="Times New Roman"/>
+          <w:sz w:val="24"/>
+          <w:szCs w:val="28"/>
+        </w:rPr>
+        <w:t>-hez</w:t>
+      </w:r>
+      <w:proofErr w:type="spellEnd"/>
+      <w:r>
+        <w:rPr>
+          <w:rFonts w:ascii="Times New Roman" w:hAnsi="Times New Roman" w:cs="Times New Roman"/>
+          <w:sz w:val="24"/>
+          <w:szCs w:val="28"/>
+        </w:rPr>
+        <w:t xml:space="preserve"> mind </w:t>
+      </w:r>
+      <w:r>
+        <w:rPr>
+          <w:rFonts w:ascii="Times New Roman" w:hAnsi="Times New Roman" w:cs="Times New Roman"/>
+          <w:sz w:val="24"/>
+          <w:szCs w:val="28"/>
+        </w:rPr>
+        <w:t xml:space="preserve">a felhasználó felületében és kezelhetőségében valamint abban, hogy ugyan úgy biztosítja számunkra a nagy </w:t>
+      </w:r>
+      <w:proofErr w:type="spellStart"/>
+      <w:r>
+        <w:rPr>
+          <w:rFonts w:ascii="Times New Roman" w:hAnsi="Times New Roman" w:cs="Times New Roman"/>
+          <w:sz w:val="24"/>
+          <w:szCs w:val="28"/>
+        </w:rPr>
+        <w:t>testreszabhatóságot</w:t>
+      </w:r>
+      <w:proofErr w:type="spellEnd"/>
+      <w:r>
+        <w:rPr>
+          <w:rFonts w:ascii="Times New Roman" w:hAnsi="Times New Roman" w:cs="Times New Roman"/>
+          <w:sz w:val="24"/>
+          <w:szCs w:val="28"/>
+        </w:rPr>
+        <w:t xml:space="preserve">. </w:t>
+      </w:r>
+    </w:p>
+    <w:p>
+      <w:pPr>
+        <w:spacing w:line="360" w:lineRule="auto"/>
+        <w:jc w:val="both"/>
+        <w:rPr>
+          <w:rFonts w:ascii="Times New Roman" w:hAnsi="Times New Roman" w:cs="Times New Roman"/>
+          <w:sz w:val="24"/>
+          <w:szCs w:val="28"/>
+        </w:rPr>
+      </w:pPr>
+      <w:r>
+        <w:rPr>
+          <w:rFonts w:ascii="Times New Roman" w:hAnsi="Times New Roman" w:cs="Times New Roman"/>
+          <w:sz w:val="24"/>
+          <w:szCs w:val="28"/>
+        </w:rPr>
+        <w:tab/>
+        <w:t xml:space="preserve">Azért esett erre a programra a </w:t>
+      </w:r>
       <w:bookmarkStart w:id="0" w:name="_GoBack"/>
       <w:bookmarkEnd w:id="0"/>
       <w:r>
         <w:rPr>
           <w:rFonts w:ascii="Times New Roman" w:hAnsi="Times New Roman" w:cs="Times New Roman"/>
           <w:sz w:val="24"/>
-          <w:szCs w:val="24"/>
-        </w:rPr>
-        <w:t>. A szöveges formátumok miatt lehetnek olyan kérések, amelyek hibás formátumúak.</w:t>
-      </w:r>
-    </w:p>
-    <w:p>
-      <w:pPr>
-        <w:spacing w:line="360" w:lineRule="auto"/>
-        <w:jc w:val="both"/>
-        <w:rPr>
-          <w:rFonts w:ascii="Times New Roman" w:hAnsi="Times New Roman" w:cs="Times New Roman"/>
-          <w:sz w:val="24"/>
-          <w:szCs w:val="24"/>
-        </w:rPr>
-      </w:pPr>
+          <w:szCs w:val="28"/>
+        </w:rPr>
+        <w:t>választásom,</w:t>
+      </w:r>
+      <w:r>
+        <w:rPr>
+          <w:rFonts w:ascii="Times New Roman" w:hAnsi="Times New Roman" w:cs="Times New Roman"/>
+          <w:sz w:val="24"/>
+          <w:szCs w:val="28"/>
+        </w:rPr>
+        <w:t xml:space="preserve"> mert nagyban hasonlít a már említett </w:t>
+      </w:r>
+      <w:proofErr w:type="spellStart"/>
+      <w:r>
+        <w:rPr>
+          <w:rFonts w:ascii="Times New Roman" w:hAnsi="Times New Roman" w:cs="Times New Roman"/>
+          <w:i/>
+          <w:sz w:val="24"/>
+          <w:szCs w:val="28"/>
+        </w:rPr>
+        <w:t>I</w:t>
+      </w:r>
+      <w:r>
+        <w:rPr>
+          <w:rFonts w:ascii="Times New Roman" w:hAnsi="Times New Roman" w:cs="Times New Roman"/>
+          <w:i/>
+          <w:sz w:val="24"/>
+          <w:szCs w:val="28"/>
+        </w:rPr>
+        <w:t>nteliJ</w:t>
+      </w:r>
+      <w:r>
+        <w:rPr>
+          <w:rFonts w:ascii="Times New Roman" w:hAnsi="Times New Roman" w:cs="Times New Roman"/>
+          <w:sz w:val="24"/>
+          <w:szCs w:val="28"/>
+        </w:rPr>
+        <w:t>-hez</w:t>
+      </w:r>
+      <w:proofErr w:type="spellEnd"/>
+      <w:r>
+        <w:rPr>
+          <w:rFonts w:ascii="Times New Roman" w:hAnsi="Times New Roman" w:cs="Times New Roman"/>
+          <w:sz w:val="24"/>
+          <w:szCs w:val="28"/>
+        </w:rPr>
+        <w:t xml:space="preserve"> és szintén már évek óta használom ezzel megkönnyítve a programom fejlesztését.</w:t>
+      </w:r>
     </w:p>
     <w:sectPr>
       <w:pgSz w:w="11906" w:h="16838" w:code="9"/>
@@ -991,6 +1560,56 @@
     </w:sectPr>
   </w:body>
 </w:document>
+</file>
+
+<file path=word/endnotes.xml><?xml version="1.0" encoding="utf-8"?>
+<w:endnotes xmlns:wpc="http://schemas.microsoft.com/office/word/2010/wordprocessingCanvas" xmlns:cx="http://schemas.microsoft.com/office/drawing/2014/chartex" xmlns:cx1="http://schemas.microsoft.com/office/drawing/2015/9/8/chartex" xmlns:mc="http://schemas.openxmlformats.org/markup-compatibility/2006" xmlns:o="urn:schemas-microsoft-com:office:office" xmlns:r="http://schemas.openxmlformats.org/officeDocument/2006/relationships" xmlns:m="http://schemas.openxmlformats.org/officeDocument/2006/math" xmlns:v="urn:schemas-microsoft-com:vml" xmlns:wp14="http://schemas.microsoft.com/office/word/2010/wordprocessingDrawing" xmlns:wp="http://schemas.openxmlformats.org/drawingml/2006/wordprocessingDrawing" xmlns:w10="urn:schemas-microsoft-com:office:word" xmlns:w="http://schemas.openxmlformats.org/wordprocessingml/2006/main" xmlns:w14="http://schemas.microsoft.com/office/word/2010/wordml" xmlns:w15="http://schemas.microsoft.com/office/word/2012/wordml" xmlns:w16se="http://schemas.microsoft.com/office/word/2015/wordml/symex" xmlns:wpg="http://schemas.microsoft.com/office/word/2010/wordprocessingGroup" xmlns:wpi="http://schemas.microsoft.com/office/word/2010/wordprocessingInk" xmlns:wne="http://schemas.microsoft.com/office/word/2006/wordml" xmlns:wps="http://schemas.microsoft.com/office/word/2010/wordprocessingShape" mc:Ignorable="w14 w15 w16se wp14">
+  <w:endnote w:type="separator" w:id="-1">
+    <w:p>
+      <w:pPr>
+        <w:spacing w:after="0" w:line="240" w:lineRule="auto"/>
+      </w:pPr>
+      <w:r>
+        <w:separator/>
+      </w:r>
+    </w:p>
+  </w:endnote>
+  <w:endnote w:type="continuationSeparator" w:id="0">
+    <w:p>
+      <w:pPr>
+        <w:spacing w:after="0" w:line="240" w:lineRule="auto"/>
+      </w:pPr>
+      <w:r>
+        <w:continuationSeparator/>
+      </w:r>
+    </w:p>
+  </w:endnote>
+</w:endnotes>
+</file>
+
+<file path=word/footnotes.xml><?xml version="1.0" encoding="utf-8"?>
+<w:footnotes xmlns:wpc="http://schemas.microsoft.com/office/word/2010/wordprocessingCanvas" xmlns:cx="http://schemas.microsoft.com/office/drawing/2014/chartex" xmlns:cx1="http://schemas.microsoft.com/office/drawing/2015/9/8/chartex" xmlns:mc="http://schemas.openxmlformats.org/markup-compatibility/2006" xmlns:o="urn:schemas-microsoft-com:office:office" xmlns:r="http://schemas.openxmlformats.org/officeDocument/2006/relationships" xmlns:m="http://schemas.openxmlformats.org/officeDocument/2006/math" xmlns:v="urn:schemas-microsoft-com:vml" xmlns:wp14="http://schemas.microsoft.com/office/word/2010/wordprocessingDrawing" xmlns:wp="http://schemas.openxmlformats.org/drawingml/2006/wordprocessingDrawing" xmlns:w10="urn:schemas-microsoft-com:office:word" xmlns:w="http://schemas.openxmlformats.org/wordprocessingml/2006/main" xmlns:w14="http://schemas.microsoft.com/office/word/2010/wordml" xmlns:w15="http://schemas.microsoft.com/office/word/2012/wordml" xmlns:w16se="http://schemas.microsoft.com/office/word/2015/wordml/symex" xmlns:wpg="http://schemas.microsoft.com/office/word/2010/wordprocessingGroup" xmlns:wpi="http://schemas.microsoft.com/office/word/2010/wordprocessingInk" xmlns:wne="http://schemas.microsoft.com/office/word/2006/wordml" xmlns:wps="http://schemas.microsoft.com/office/word/2010/wordprocessingShape" mc:Ignorable="w14 w15 w16se wp14">
+  <w:footnote w:type="separator" w:id="-1">
+    <w:p>
+      <w:pPr>
+        <w:spacing w:after="0" w:line="240" w:lineRule="auto"/>
+      </w:pPr>
+      <w:r>
+        <w:separator/>
+      </w:r>
+    </w:p>
+  </w:footnote>
+  <w:footnote w:type="continuationSeparator" w:id="0">
+    <w:p>
+      <w:pPr>
+        <w:spacing w:after="0" w:line="240" w:lineRule="auto"/>
+      </w:pPr>
+      <w:r>
+        <w:continuationSeparator/>
+      </w:r>
+    </w:p>
+  </w:footnote>
+</w:footnotes>
 </file>
 
 <file path=word/numbering.xml><?xml version="1.0" encoding="utf-8"?>
@@ -1800,6 +2419,50 @@
       <w:contextualSpacing/>
     </w:pPr>
   </w:style>
+  <w:style w:type="paragraph" w:styleId="lfej">
+    <w:name w:val="header"/>
+    <w:basedOn w:val="Norml"/>
+    <w:link w:val="lfejChar"/>
+    <w:uiPriority w:val="99"/>
+    <w:unhideWhenUsed/>
+    <w:rsid w:val="00EF7EF6"/>
+    <w:pPr>
+      <w:tabs>
+        <w:tab w:val="center" w:pos="4536"/>
+        <w:tab w:val="right" w:pos="9072"/>
+      </w:tabs>
+      <w:spacing w:after="0" w:line="240" w:lineRule="auto"/>
+    </w:pPr>
+  </w:style>
+  <w:style w:type="character" w:customStyle="1" w:styleId="lfejChar">
+    <w:name w:val="Élőfej Char"/>
+    <w:basedOn w:val="Bekezdsalapbettpusa"/>
+    <w:link w:val="lfej"/>
+    <w:uiPriority w:val="99"/>
+    <w:rsid w:val="00EF7EF6"/>
+  </w:style>
+  <w:style w:type="paragraph" w:styleId="llb">
+    <w:name w:val="footer"/>
+    <w:basedOn w:val="Norml"/>
+    <w:link w:val="llbChar"/>
+    <w:uiPriority w:val="99"/>
+    <w:unhideWhenUsed/>
+    <w:rsid w:val="00EF7EF6"/>
+    <w:pPr>
+      <w:tabs>
+        <w:tab w:val="center" w:pos="4536"/>
+        <w:tab w:val="right" w:pos="9072"/>
+      </w:tabs>
+      <w:spacing w:after="0" w:line="240" w:lineRule="auto"/>
+    </w:pPr>
+  </w:style>
+  <w:style w:type="character" w:customStyle="1" w:styleId="llbChar">
+    <w:name w:val="Élőláb Char"/>
+    <w:basedOn w:val="Bekezdsalapbettpusa"/>
+    <w:link w:val="llb"/>
+    <w:uiPriority w:val="99"/>
+    <w:rsid w:val="00EF7EF6"/>
+  </w:style>
 </w:styles>
 </file>
 
@@ -2069,7 +2732,7 @@
 </file>
 
 <file path=customXml/itemProps1.xml><?xml version="1.0" encoding="utf-8"?>
-<ds:datastoreItem xmlns:ds="http://schemas.openxmlformats.org/officeDocument/2006/customXml" ds:itemID="{5B07CC15-C851-48BA-96FA-68358DCBF768}">
+<ds:datastoreItem xmlns:ds="http://schemas.openxmlformats.org/officeDocument/2006/customXml" ds:itemID="{5D6BDF64-CE11-4BBC-95B2-7870188ECCCF}">
   <ds:schemaRefs>
     <ds:schemaRef ds:uri="http://schemas.openxmlformats.org/officeDocument/2006/bibliography"/>
   </ds:schemaRefs>

</xml_diff>

<commit_message>
Spring, Angular, TypeScript, Bootstrap és fejezet befejezve
</commit_message>
<xml_diff>
--- a/Szakdolgozat.docx
+++ b/Szakdolgozat.docx
@@ -2613,6 +2613,270 @@
           <w:szCs w:val="28"/>
         </w:rPr>
         <w:t>Tehát a Spring Boot egy egyszerűen és gyorsan használható Java keretrendszer, ami nagyban megkönnyíti a programozók életét a széleskörű és mély lefedettségével.</w:t>
+      </w:r>
+    </w:p>
+    <w:p>
+      <w:pPr>
+        <w:spacing w:line="360" w:lineRule="auto"/>
+        <w:jc w:val="both"/>
+        <w:rPr>
+          <w:rFonts w:ascii="Times New Roman" w:hAnsi="Times New Roman" w:cs="Times New Roman"/>
+          <w:b/>
+          <w:sz w:val="32"/>
+          <w:szCs w:val="28"/>
+        </w:rPr>
+      </w:pPr>
+      <w:r>
+        <w:rPr>
+          <w:rFonts w:ascii="Times New Roman" w:hAnsi="Times New Roman" w:cs="Times New Roman"/>
+          <w:b/>
+          <w:sz w:val="32"/>
+          <w:szCs w:val="28"/>
+        </w:rPr>
+        <w:t>2.2.3. Angular</w:t>
+      </w:r>
+    </w:p>
+    <w:p>
+      <w:pPr>
+        <w:spacing w:line="360" w:lineRule="auto"/>
+        <w:jc w:val="both"/>
+        <w:rPr>
+          <w:rFonts w:ascii="Times New Roman" w:hAnsi="Times New Roman" w:cs="Times New Roman"/>
+          <w:sz w:val="24"/>
+          <w:szCs w:val="24"/>
+        </w:rPr>
+      </w:pPr>
+      <w:r>
+        <w:rPr>
+          <w:rFonts w:ascii="Times New Roman" w:hAnsi="Times New Roman" w:cs="Times New Roman"/>
+          <w:sz w:val="24"/>
+          <w:szCs w:val="24"/>
+        </w:rPr>
+        <w:tab/>
+        <w:t>Az Angular egy ingyenes nyílt forráskódú TypeScript alapú webalkalmazás keretrendszer, amit a Google Angular Csapata vezet, magánszemélyek és más vállalatokkal együtt. Az Angular egy Egy Oldal Aplikáció Keretrendszer (SPA) amit gyors webalkalmazások készítésére használnak. Az SPA koncsepciója az, hogy csak egyszer kelljen, az oldalt betölteni utána csak adatokat kelljen kérnünk a szervertől, ami gyorsabbá teszi a webalkalmazásunkat.</w:t>
+      </w:r>
+    </w:p>
+    <w:p>
+      <w:pPr>
+        <w:spacing w:line="360" w:lineRule="auto"/>
+        <w:jc w:val="both"/>
+        <w:rPr>
+          <w:rFonts w:ascii="Times New Roman" w:hAnsi="Times New Roman" w:cs="Times New Roman"/>
+          <w:sz w:val="24"/>
+          <w:szCs w:val="24"/>
+        </w:rPr>
+      </w:pPr>
+      <w:r>
+        <w:rPr>
+          <w:rFonts w:ascii="Times New Roman" w:hAnsi="Times New Roman" w:cs="Times New Roman"/>
+          <w:sz w:val="24"/>
+          <w:szCs w:val="24"/>
+        </w:rPr>
+        <w:tab/>
+      </w:r>
+      <w:r>
+        <w:rPr>
+          <w:rFonts w:ascii="Times New Roman" w:hAnsi="Times New Roman" w:cs="Times New Roman"/>
+          <w:sz w:val="24"/>
+          <w:szCs w:val="24"/>
+        </w:rPr>
+        <w:t>A keretrendszert HTML és TypeScript segítségével tudjuk használni és különböző funkciókat megvalósítani. Maga a rendszer is TypeScript-ben íródott, ami implementál különböző funkcionalitásokat, amit mi is importálhatunk a saját alkalmazásunkba.</w:t>
+      </w:r>
+    </w:p>
+    <w:p>
+      <w:pPr>
+        <w:spacing w:line="360" w:lineRule="auto"/>
+        <w:jc w:val="both"/>
+        <w:rPr>
+          <w:rFonts w:ascii="Times New Roman" w:hAnsi="Times New Roman" w:cs="Times New Roman"/>
+          <w:b/>
+          <w:sz w:val="32"/>
+          <w:szCs w:val="28"/>
+        </w:rPr>
+      </w:pPr>
+      <w:r>
+        <w:rPr>
+          <w:rFonts w:ascii="Times New Roman" w:hAnsi="Times New Roman" w:cs="Times New Roman"/>
+          <w:b/>
+          <w:sz w:val="32"/>
+          <w:szCs w:val="28"/>
+        </w:rPr>
+        <w:t>2.2.4. TypeScript</w:t>
+      </w:r>
+    </w:p>
+    <w:p>
+      <w:pPr>
+        <w:spacing w:line="360" w:lineRule="auto"/>
+        <w:jc w:val="both"/>
+        <w:rPr>
+          <w:rFonts w:ascii="Times New Roman" w:hAnsi="Times New Roman" w:cs="Times New Roman"/>
+          <w:sz w:val="24"/>
+          <w:szCs w:val="24"/>
+        </w:rPr>
+      </w:pPr>
+      <w:r>
+        <w:rPr>
+          <w:rFonts w:ascii="Times New Roman" w:hAnsi="Times New Roman" w:cs="Times New Roman"/>
+          <w:sz w:val="24"/>
+          <w:szCs w:val="24"/>
+        </w:rPr>
+        <w:tab/>
+        <w:t xml:space="preserve">A TypeScript egy magas szintű programozási nyelv, amit a Microsoft fejleszt és tart karban. A programozási nyelv a JavaScript egy alfaja mivel hozzáad egy opcionális szigorú típusitást. </w:t>
+      </w:r>
+      <w:r>
+        <w:rPr>
+          <w:rFonts w:ascii="Times New Roman" w:hAnsi="Times New Roman" w:cs="Times New Roman"/>
+          <w:sz w:val="24"/>
+          <w:szCs w:val="24"/>
+        </w:rPr>
+        <w:t>Arra lett tervezve, hogy nagyméretű alkalmazások fejlesztésére használják és mivel a JavaScript-nek csak egy alfaja ezért át lehet fordítani JavaScript kóddá és ugyan ezt meg lehet csinálni fordítva is.</w:t>
+      </w:r>
+    </w:p>
+    <w:p>
+      <w:pPr>
+        <w:spacing w:line="360" w:lineRule="auto"/>
+        <w:jc w:val="both"/>
+        <w:rPr>
+          <w:rFonts w:ascii="Times New Roman" w:hAnsi="Times New Roman" w:cs="Times New Roman"/>
+          <w:b/>
+          <w:sz w:val="32"/>
+          <w:szCs w:val="28"/>
+        </w:rPr>
+      </w:pPr>
+      <w:r>
+        <w:rPr>
+          <w:rFonts w:ascii="Times New Roman" w:hAnsi="Times New Roman" w:cs="Times New Roman"/>
+          <w:b/>
+          <w:sz w:val="32"/>
+          <w:szCs w:val="28"/>
+        </w:rPr>
+        <w:lastRenderedPageBreak/>
+        <w:t>2.2.4.</w:t>
+      </w:r>
+      <w:r>
+        <w:rPr>
+          <w:rFonts w:ascii="Times New Roman" w:hAnsi="Times New Roman" w:cs="Times New Roman"/>
+          <w:b/>
+          <w:sz w:val="32"/>
+          <w:szCs w:val="28"/>
+        </w:rPr>
+        <w:t xml:space="preserve"> Bootstrap</w:t>
+      </w:r>
+    </w:p>
+    <w:p>
+      <w:pPr>
+        <w:spacing w:line="360" w:lineRule="auto"/>
+        <w:jc w:val="both"/>
+        <w:rPr>
+          <w:rFonts w:ascii="Times New Roman" w:hAnsi="Times New Roman" w:cs="Times New Roman"/>
+          <w:sz w:val="24"/>
+          <w:szCs w:val="28"/>
+        </w:rPr>
+      </w:pPr>
+      <w:r>
+        <w:rPr>
+          <w:rFonts w:ascii="Times New Roman" w:hAnsi="Times New Roman" w:cs="Times New Roman"/>
+          <w:sz w:val="24"/>
+          <w:szCs w:val="28"/>
+        </w:rPr>
+        <w:tab/>
+        <w:t>A Bootstrap egy ingyenes nyílt forráskódú CSS keretrendszer, amit a reszponzív front-end webfejlesztésre fejlesztettek ki. HTML, CSS és JavaScript könyvtárakat tartalmaz, amik célja az informatív weboldalak készítésének a megkönnyítése.</w:t>
+      </w:r>
+    </w:p>
+    <w:p>
+      <w:pPr>
+        <w:spacing w:line="360" w:lineRule="auto"/>
+        <w:jc w:val="both"/>
+        <w:rPr>
+          <w:rFonts w:ascii="Times New Roman" w:hAnsi="Times New Roman" w:cs="Times New Roman"/>
+          <w:sz w:val="24"/>
+          <w:szCs w:val="28"/>
+        </w:rPr>
+      </w:pPr>
+      <w:r>
+        <w:rPr>
+          <w:rFonts w:ascii="Times New Roman" w:hAnsi="Times New Roman" w:cs="Times New Roman"/>
+          <w:sz w:val="24"/>
+          <w:szCs w:val="28"/>
+        </w:rPr>
+        <w:tab/>
+        <w:t>Az elsődleges célja a Bootstrap-nek az hogy egy már előre definiált kinézeteket tudjunk adni a weboldalunkon megtalálható elemeknek és ezek a kinézetek reagálni tudjanak a megjelenítő eszközök tulajdonságaira</w:t>
+      </w:r>
+      <w:r>
+        <w:rPr>
+          <w:rFonts w:ascii="Times New Roman" w:hAnsi="Times New Roman" w:cs="Times New Roman"/>
+          <w:sz w:val="24"/>
+          <w:szCs w:val="28"/>
+        </w:rPr>
+        <w:t>, főként a méretre</w:t>
+      </w:r>
+      <w:r>
+        <w:rPr>
+          <w:rFonts w:ascii="Times New Roman" w:hAnsi="Times New Roman" w:cs="Times New Roman"/>
+          <w:sz w:val="24"/>
+          <w:szCs w:val="28"/>
+        </w:rPr>
+        <w:t>.</w:t>
+      </w:r>
+      <w:r>
+        <w:rPr>
+          <w:rFonts w:ascii="Times New Roman" w:hAnsi="Times New Roman" w:cs="Times New Roman"/>
+          <w:sz w:val="24"/>
+          <w:szCs w:val="28"/>
+        </w:rPr>
+        <w:t xml:space="preserve"> Fő célja ezzel az, hogy minden megjelenítő eszközön ugyan úgy nézzen ki a weboldalunk és ennek a megvalósítását könnyebbé tegye számunkra. Ugyanakkor lehetővé teszi számunkra, hogy a már definiált elemeket szeméjre szabjuk a saját szükségleteinkre.</w:t>
+      </w:r>
+    </w:p>
+    <w:p>
+      <w:pPr>
+        <w:spacing w:line="360" w:lineRule="auto"/>
+        <w:jc w:val="both"/>
+        <w:rPr>
+          <w:rFonts w:ascii="Times New Roman" w:hAnsi="Times New Roman" w:cs="Times New Roman"/>
+          <w:sz w:val="24"/>
+          <w:szCs w:val="28"/>
+        </w:rPr>
+      </w:pPr>
+      <w:r>
+        <w:rPr>
+          <w:rFonts w:ascii="Times New Roman" w:hAnsi="Times New Roman" w:cs="Times New Roman"/>
+          <w:sz w:val="24"/>
+          <w:szCs w:val="28"/>
+        </w:rPr>
+        <w:tab/>
+        <w:t>JavaScript komponenseket is tartalmaz, amikhez nincs szükség külső könyvtárakra. Ezek főként a dinamikus, interakcióba léphető elemeknél lehet megtalálni, mint például egy legördülő mező vagy folyamatjelző sáv. Néhány komponense a keretrendszernek ugyanekkor ki bővítheti a már létező i</w:t>
+      </w:r>
+      <w:r>
+        <w:rPr>
+          <w:rFonts w:ascii="Times New Roman" w:hAnsi="Times New Roman" w:cs="Times New Roman"/>
+          <w:sz w:val="24"/>
+          <w:szCs w:val="28"/>
+        </w:rPr>
+        <w:t xml:space="preserve">nterfész elemet, mint például a bemeneti mezők </w:t>
+      </w:r>
+      <w:r>
+        <w:rPr>
+          <w:rFonts w:ascii="Times New Roman" w:hAnsi="Times New Roman" w:cs="Times New Roman"/>
+          <w:sz w:val="24"/>
+          <w:szCs w:val="28"/>
+        </w:rPr>
+        <w:t>automatikus kiegészítés</w:t>
+      </w:r>
+      <w:r>
+        <w:rPr>
+          <w:rFonts w:ascii="Times New Roman" w:hAnsi="Times New Roman" w:cs="Times New Roman"/>
+          <w:sz w:val="24"/>
+          <w:szCs w:val="28"/>
+        </w:rPr>
+        <w:t>e, de a legfőbb feladata és komponensei a weboldal elrendezéséért felelősek.</w:t>
+      </w:r>
+      <w:r>
+        <w:rPr>
+          <w:rFonts w:ascii="Times New Roman" w:hAnsi="Times New Roman" w:cs="Times New Roman"/>
+          <w:sz w:val="24"/>
+          <w:szCs w:val="28"/>
+        </w:rPr>
+        <w:t xml:space="preserve"> </w:t>
       </w:r>
       <w:bookmarkStart w:id="0" w:name="_GoBack"/>
       <w:bookmarkEnd w:id="0"/>
@@ -4841,7 +5105,7 @@
 </file>
 
 <file path=customXml/itemProps1.xml><?xml version="1.0" encoding="utf-8"?>
-<ds:datastoreItem xmlns:ds="http://schemas.openxmlformats.org/officeDocument/2006/customXml" ds:itemID="{3481C5C2-8F5B-4A0A-9C11-44A0D49BA908}">
+<ds:datastoreItem xmlns:ds="http://schemas.openxmlformats.org/officeDocument/2006/customXml" ds:itemID="{180F96BC-B2E7-4980-84D9-01D7322C0BE0}">
   <ds:schemaRefs>
     <ds:schemaRef ds:uri="http://schemas.openxmlformats.org/officeDocument/2006/bibliography"/>
   </ds:schemaRefs>

</xml_diff>

<commit_message>
admin users and recommendations done
</commit_message>
<xml_diff>
--- a/Szakdolgozat.docx
+++ b/Szakdolgozat.docx
@@ -10785,7 +10785,7 @@
         <w:lastRenderedPageBreak/>
         <w:drawing>
           <wp:inline distT="0" distB="0" distL="0" distR="0">
-            <wp:extent cx="5579745" cy="4405062"/>
+            <wp:extent cx="5579660" cy="4846320"/>
             <wp:effectExtent l="0" t="0" r="0" b="0"/>
             <wp:docPr id="4" name="Kép 4" descr="C:\Users\Gabsz\IdeaProjects\Szakdolgozat\Felhsz_kezdő.png"/>
             <wp:cNvGraphicFramePr>
@@ -10816,7 +10816,7 @@
                   <pic:spPr bwMode="auto">
                     <a:xfrm>
                       <a:off x="0" y="0"/>
-                      <a:ext cx="5579745" cy="4405062"/>
+                      <a:ext cx="5590756" cy="4855958"/>
                     </a:xfrm>
                     <a:prstGeom prst="rect">
                       <a:avLst/>
@@ -11050,7 +11050,16 @@
           <w:sz w:val="24"/>
           <w:szCs w:val="36"/>
         </w:rPr>
-        <w:t xml:space="preserve">-ekhez tartozik egy-egy legördülő ablak a megadott választási lehetőségekkel. Ezeket a válaszokat egy </w:t>
+        <w:t xml:space="preserve">-ekhez tartozik egy-egy legördülő ablak a megadott választási lehetőségekkel. Ezeket a </w:t>
+      </w:r>
+      <w:r>
+        <w:rPr>
+          <w:rFonts w:ascii="Times New Roman" w:hAnsi="Times New Roman" w:cs="Times New Roman"/>
+          <w:sz w:val="24"/>
+          <w:szCs w:val="36"/>
+        </w:rPr>
+        <w:lastRenderedPageBreak/>
+        <w:t xml:space="preserve">válaszokat egy </w:t>
       </w:r>
       <w:r>
         <w:rPr>
@@ -11110,16 +11119,7 @@
           <w:sz w:val="24"/>
           <w:szCs w:val="36"/>
         </w:rPr>
-        <w:t xml:space="preserve">) tagot tartalmaz amennyi kérdés tartozik az éppen lekérdezett konyhához. </w:t>
-      </w:r>
-      <w:r>
-        <w:rPr>
-          <w:rFonts w:ascii="Times New Roman" w:hAnsi="Times New Roman" w:cs="Times New Roman"/>
-          <w:sz w:val="24"/>
-          <w:szCs w:val="36"/>
-        </w:rPr>
-        <w:lastRenderedPageBreak/>
-        <w:t xml:space="preserve">Mivel fontos hogy minden megfelelő sorrendben legyen ezért </w:t>
+        <w:t xml:space="preserve">) tagot tartalmaz amennyi kérdés tartozik az éppen lekérdezett konyhához. Mivel fontos hogy minden megfelelő sorrendben legyen ezért </w:t>
       </w:r>
       <w:r>
         <w:rPr>
@@ -11315,6 +11315,7 @@
           <w:sz w:val="20"/>
           <w:szCs w:val="20"/>
         </w:rPr>
+        <w:lastRenderedPageBreak/>
         <w:t>4. ábra – Étel eredmény oldal státuszai</w:t>
       </w:r>
     </w:p>
@@ -11336,7 +11337,6 @@
           <w:sz w:val="28"/>
           <w:szCs w:val="36"/>
         </w:rPr>
-        <w:lastRenderedPageBreak/>
         <w:t>4.2.4.4.</w:t>
       </w:r>
       <w:r>
@@ -12387,7 +12387,7 @@
           <w:szCs w:val="36"/>
         </w:rPr>
         <w:pict>
-          <v:shape id="_x0000_i1029" type="#_x0000_t75" style="width:439.2pt;height:194.4pt">
+          <v:shape id="_x0000_i1029" type="#_x0000_t75" style="width:439.2pt;height:211.8pt">
             <v:imagedata r:id="rId15" o:title="Étel_hozzáadása"/>
           </v:shape>
         </w:pict>
@@ -13278,19 +13278,1233 @@
           <w:sz w:val="28"/>
           <w:szCs w:val="36"/>
         </w:rPr>
-        <w:t xml:space="preserve"> Felhasználók</w:t>
+        <w:t xml:space="preserve"> Felhasználók adminisztrátori komponensek</w:t>
+      </w:r>
+    </w:p>
+    <w:p>
+      <w:pPr>
+        <w:spacing w:line="360" w:lineRule="auto"/>
+        <w:jc w:val="both"/>
+        <w:rPr>
+          <w:rFonts w:ascii="Times New Roman" w:hAnsi="Times New Roman" w:cs="Times New Roman"/>
+          <w:sz w:val="24"/>
+          <w:szCs w:val="36"/>
+        </w:rPr>
+      </w:pPr>
+      <w:r>
+        <w:rPr>
+          <w:rFonts w:ascii="Times New Roman" w:hAnsi="Times New Roman" w:cs="Times New Roman"/>
+          <w:b/>
+          <w:sz w:val="28"/>
+          <w:szCs w:val="36"/>
+        </w:rPr>
+        <w:tab/>
+      </w:r>
+      <w:r>
+        <w:rPr>
+          <w:rFonts w:ascii="Times New Roman" w:hAnsi="Times New Roman" w:cs="Times New Roman"/>
+          <w:sz w:val="24"/>
+          <w:szCs w:val="36"/>
+        </w:rPr>
+        <w:t xml:space="preserve">Amikor egy adminisztrátor szeretné, kezelni az adatbázisban lévő felhasználói adatokat akkor azt a kezdőoldalon vagy a navigációs sávban megtalálható megfelelő gomb megnyomásával teheti, meg mint </w:t>
+      </w:r>
+      <w:r>
+        <w:rPr>
+          <w:rFonts w:ascii="Times New Roman" w:hAnsi="Times New Roman" w:cs="Times New Roman"/>
+          <w:sz w:val="24"/>
+          <w:szCs w:val="36"/>
+        </w:rPr>
+        <w:t>eddig minden adminisztrációs műveletnél. Miután ez megtörtén a felhasználó tovább lesz irányítva egy oldalra ahol az előzőkhez hasonlóan egymás alatt külön-külön dobozokban vannak megjelenítve egy-egy felhasználó lényeges adtai.</w:t>
+      </w:r>
+    </w:p>
+    <w:p>
+      <w:pPr>
+        <w:spacing w:line="360" w:lineRule="auto"/>
+        <w:jc w:val="both"/>
+        <w:rPr>
+          <w:rFonts w:ascii="Times New Roman" w:hAnsi="Times New Roman" w:cs="Times New Roman"/>
+          <w:sz w:val="24"/>
+          <w:szCs w:val="36"/>
+        </w:rPr>
+      </w:pPr>
+      <w:r>
+        <w:rPr>
+          <w:rFonts w:ascii="Times New Roman" w:hAnsi="Times New Roman" w:cs="Times New Roman"/>
+          <w:sz w:val="24"/>
+          <w:szCs w:val="36"/>
+        </w:rPr>
+        <w:tab/>
+        <w:t>Ezek az adatok nem tartalmaznak semmilyen adatot, ami nem kerülhetne a nyilvánosság számára, okozna biztonsági problémákat. A két fő megjelenített adat minden felhasználónál az az adott felhasználó e-mail címe és felhasználó neve, amivel regisztrált</w:t>
+      </w:r>
+      <w:r>
+        <w:rPr>
+          <w:rFonts w:ascii="Times New Roman" w:hAnsi="Times New Roman" w:cs="Times New Roman"/>
+          <w:sz w:val="24"/>
+          <w:szCs w:val="36"/>
+        </w:rPr>
+        <w:t xml:space="preserve">, </w:t>
+      </w:r>
+      <w:r>
+        <w:rPr>
+          <w:rFonts w:ascii="Times New Roman" w:hAnsi="Times New Roman" w:cs="Times New Roman"/>
+          <w:sz w:val="24"/>
+          <w:szCs w:val="36"/>
+        </w:rPr>
+        <w:lastRenderedPageBreak/>
+        <w:t xml:space="preserve">látható </w:t>
+      </w:r>
+      <w:r>
+        <w:rPr>
+          <w:rFonts w:ascii="Times New Roman" w:hAnsi="Times New Roman" w:cs="Times New Roman"/>
+          <w:sz w:val="24"/>
+          <w:szCs w:val="36"/>
+        </w:rPr>
+        <w:t>a következő ábrán (8. ábra)</w:t>
+      </w:r>
+      <w:r>
+        <w:rPr>
+          <w:rFonts w:ascii="Times New Roman" w:hAnsi="Times New Roman" w:cs="Times New Roman"/>
+          <w:sz w:val="24"/>
+          <w:szCs w:val="36"/>
+        </w:rPr>
+        <w:t xml:space="preserve">.  Ezekre azért van, szükség mivel ezzel a két adattal lehet pontosan beazonosítani egy felhasználót a leghamarabb mivel jelenleg egy felhasználónak csak az e-mail címének kell teljesen egyedinek lennie viszont sok eset létezik ahol egy-egy e-mail cím </w:t>
+      </w:r>
+      <w:r>
+        <w:rPr>
+          <w:rFonts w:ascii="Times New Roman" w:hAnsi="Times New Roman" w:cs="Times New Roman"/>
+          <w:sz w:val="24"/>
+          <w:szCs w:val="36"/>
+        </w:rPr>
+        <w:t>nem teljesen egyforma, de akkora a kettő közötti hasonlóság hogy azt elsőre nem lehet észrevenni csak gondos átolvasás után. Ezért van az, hogy az e-mail cím mellett még a felhasználónév is meg van jelenítve, aminek nem kell feltétlen egyedinek lennie, mivel annak az esélye, hogy két felhasználó e-mail címe szinte megkülönbözhetetlen legyen és ugyan azt vagy nagyban hasonló felhasználó nevet válasszon szinte elenyésző.</w:t>
+      </w:r>
+    </w:p>
+    <w:p>
+      <w:pPr>
+        <w:spacing w:line="360" w:lineRule="auto"/>
+        <w:jc w:val="both"/>
+        <w:rPr>
+          <w:rFonts w:ascii="Times New Roman" w:hAnsi="Times New Roman" w:cs="Times New Roman"/>
+          <w:sz w:val="24"/>
+          <w:szCs w:val="36"/>
+        </w:rPr>
+      </w:pPr>
+      <w:r>
+        <w:rPr>
+          <w:rFonts w:ascii="Times New Roman" w:hAnsi="Times New Roman" w:cs="Times New Roman"/>
+          <w:noProof/>
+          <w:sz w:val="24"/>
+          <w:szCs w:val="36"/>
+          <w:lang w:eastAsia="hu-HU"/>
+        </w:rPr>
+        <w:drawing>
+          <wp:inline distT="0" distB="0" distL="0" distR="0">
+            <wp:extent cx="5577840" cy="3337560"/>
+            <wp:effectExtent l="0" t="0" r="3810" b="0"/>
+            <wp:docPr id="1" name="Kép 1" descr="C:\Users\Gabsz\AppData\Local\Microsoft\Windows\INetCache\Content.Word\Felhasználók.png"/>
+            <wp:cNvGraphicFramePr>
+              <a:graphicFrameLocks xmlns:a="http://schemas.openxmlformats.org/drawingml/2006/main" noChangeAspect="1"/>
+            </wp:cNvGraphicFramePr>
+            <a:graphic xmlns:a="http://schemas.openxmlformats.org/drawingml/2006/main">
+              <a:graphicData uri="http://schemas.openxmlformats.org/drawingml/2006/picture">
+                <pic:pic xmlns:pic="http://schemas.openxmlformats.org/drawingml/2006/picture">
+                  <pic:nvPicPr>
+                    <pic:cNvPr id="0" name="Picture 12" descr="C:\Users\Gabsz\AppData\Local\Microsoft\Windows\INetCache\Content.Word\Felhasználók.png"/>
+                    <pic:cNvPicPr>
+                      <a:picLocks noChangeAspect="1" noChangeArrowheads="1"/>
+                    </pic:cNvPicPr>
+                  </pic:nvPicPr>
+                  <pic:blipFill>
+                    <a:blip r:embed="rId16" cstate="print">
+                      <a:extLst>
+                        <a:ext uri="{28A0092B-C50C-407E-A947-70E740481C1C}">
+                          <a14:useLocalDpi xmlns:a14="http://schemas.microsoft.com/office/drawing/2010/main" val="0"/>
+                        </a:ext>
+                      </a:extLst>
+                    </a:blip>
+                    <a:srcRect/>
+                    <a:stretch>
+                      <a:fillRect/>
+                    </a:stretch>
+                  </pic:blipFill>
+                  <pic:spPr bwMode="auto">
+                    <a:xfrm>
+                      <a:off x="0" y="0"/>
+                      <a:ext cx="5577840" cy="3337560"/>
+                    </a:xfrm>
+                    <a:prstGeom prst="rect">
+                      <a:avLst/>
+                    </a:prstGeom>
+                    <a:noFill/>
+                    <a:ln>
+                      <a:noFill/>
+                    </a:ln>
+                  </pic:spPr>
+                </pic:pic>
+              </a:graphicData>
+            </a:graphic>
+          </wp:inline>
+        </w:drawing>
+      </w:r>
+    </w:p>
+    <w:p>
+      <w:pPr>
+        <w:spacing w:line="360" w:lineRule="auto"/>
+        <w:jc w:val="center"/>
+        <w:rPr>
+          <w:rFonts w:ascii="Times New Roman" w:hAnsi="Times New Roman" w:cs="Times New Roman"/>
+          <w:i/>
+          <w:color w:val="0070C0"/>
+          <w:sz w:val="20"/>
+          <w:szCs w:val="20"/>
+        </w:rPr>
+      </w:pPr>
+      <w:r>
+        <w:rPr>
+          <w:rFonts w:ascii="Times New Roman" w:hAnsi="Times New Roman" w:cs="Times New Roman"/>
+          <w:i/>
+          <w:color w:val="0070C0"/>
+          <w:sz w:val="20"/>
+          <w:szCs w:val="20"/>
+        </w:rPr>
+        <w:t>8. ábra – Felhasználók kezelőfelülete</w:t>
+      </w:r>
+    </w:p>
+    <w:p>
+      <w:pPr>
+        <w:spacing w:line="360" w:lineRule="auto"/>
+        <w:ind w:firstLine="708"/>
+        <w:jc w:val="both"/>
+        <w:rPr>
+          <w:rFonts w:ascii="Times New Roman" w:hAnsi="Times New Roman" w:cs="Times New Roman"/>
+          <w:sz w:val="24"/>
+          <w:szCs w:val="36"/>
+        </w:rPr>
+      </w:pPr>
+      <w:r>
+        <w:rPr>
+          <w:rFonts w:ascii="Times New Roman" w:hAnsi="Times New Roman" w:cs="Times New Roman"/>
+          <w:sz w:val="24"/>
+          <w:szCs w:val="36"/>
+        </w:rPr>
+        <w:t xml:space="preserve">Az előbb említett felhasználói adatok után még egyes esetekben megtalálható egy </w:t>
+      </w:r>
+      <w:r>
+        <w:rPr>
+          <w:rFonts w:ascii="Times New Roman" w:hAnsi="Times New Roman" w:cs="Times New Roman"/>
+          <w:i/>
+          <w:sz w:val="24"/>
+          <w:szCs w:val="36"/>
+        </w:rPr>
+        <w:t>Admin</w:t>
+      </w:r>
+      <w:r>
+        <w:rPr>
+          <w:rFonts w:ascii="Times New Roman" w:hAnsi="Times New Roman" w:cs="Times New Roman"/>
+          <w:i/>
+          <w:sz w:val="24"/>
+          <w:szCs w:val="36"/>
+        </w:rPr>
+        <w:t xml:space="preserve"> </w:t>
+      </w:r>
+      <w:r>
+        <w:rPr>
+          <w:rFonts w:ascii="Times New Roman" w:hAnsi="Times New Roman" w:cs="Times New Roman"/>
+          <w:sz w:val="24"/>
+          <w:szCs w:val="36"/>
+        </w:rPr>
+        <w:t xml:space="preserve">felirat, ami feladata az, hogy az egyes adminisztrációs jogokkal rendelkező felhasználói fiókokat könnyebb legyen beazonosítani. </w:t>
+      </w:r>
+      <w:r>
+        <w:rPr>
+          <w:rFonts w:ascii="Times New Roman" w:hAnsi="Times New Roman" w:cs="Times New Roman"/>
+          <w:sz w:val="24"/>
+          <w:szCs w:val="36"/>
+        </w:rPr>
+        <w:t xml:space="preserve">Jelenleg adminisztrációs jogot tud adni és elvenni minden felhasználónak kivéve saját magát minden adminisztrátor. Ezt az egyes felhasználók dobozában megtalálható megfelelő gomb megnyomásával történik, ami után az adott felhasználó </w:t>
+      </w:r>
+      <w:r>
+        <w:rPr>
+          <w:rFonts w:ascii="Times New Roman" w:hAnsi="Times New Roman" w:cs="Times New Roman"/>
+          <w:i/>
+          <w:sz w:val="24"/>
+          <w:szCs w:val="36"/>
+        </w:rPr>
+        <w:t>Admin</w:t>
+      </w:r>
+      <w:r>
+        <w:rPr>
+          <w:rFonts w:ascii="Times New Roman" w:hAnsi="Times New Roman" w:cs="Times New Roman"/>
+          <w:sz w:val="24"/>
+          <w:szCs w:val="36"/>
+        </w:rPr>
+        <w:t xml:space="preserve"> státusza megváltozik. Ez a változás szemmel látható hisz megjelenik a felhasználó adatai alatt az </w:t>
+      </w:r>
+      <w:r>
+        <w:rPr>
+          <w:rFonts w:ascii="Times New Roman" w:hAnsi="Times New Roman" w:cs="Times New Roman"/>
+          <w:i/>
+          <w:sz w:val="24"/>
+          <w:szCs w:val="36"/>
+        </w:rPr>
+        <w:t xml:space="preserve">Admin </w:t>
+      </w:r>
+      <w:r>
+        <w:rPr>
+          <w:rFonts w:ascii="Times New Roman" w:hAnsi="Times New Roman" w:cs="Times New Roman"/>
+          <w:sz w:val="24"/>
+          <w:szCs w:val="36"/>
+        </w:rPr>
+        <w:t>felirat vagy a jog elvétele esetén eltűnik az.</w:t>
+      </w:r>
+    </w:p>
+    <w:p>
+      <w:pPr>
+        <w:spacing w:line="360" w:lineRule="auto"/>
+        <w:jc w:val="both"/>
+        <w:rPr>
+          <w:rFonts w:ascii="Times New Roman" w:hAnsi="Times New Roman" w:cs="Times New Roman"/>
+          <w:sz w:val="24"/>
+          <w:szCs w:val="36"/>
+        </w:rPr>
+      </w:pPr>
+      <w:r>
+        <w:rPr>
+          <w:rFonts w:ascii="Times New Roman" w:hAnsi="Times New Roman" w:cs="Times New Roman"/>
+          <w:sz w:val="24"/>
+          <w:szCs w:val="36"/>
+        </w:rPr>
+        <w:tab/>
+        <w:t xml:space="preserve">Ugyan itt még felhasználókként megtalálható egy törlés gomb, ami jelenleg lehetővé teszi az adott adminisztrátor számára, hogy bármilyen felhasználói fiókot kitöröljön az adatbázisból a sajátján kívül. </w:t>
+      </w:r>
+      <w:r>
+        <w:rPr>
+          <w:rFonts w:ascii="Times New Roman" w:hAnsi="Times New Roman" w:cs="Times New Roman"/>
+          <w:sz w:val="24"/>
+          <w:szCs w:val="36"/>
+        </w:rPr>
+        <w:t xml:space="preserve">Adminisztrációs státuszváltoztatást és fióktörlést biztonsági </w:t>
+      </w:r>
+      <w:r>
+        <w:rPr>
+          <w:rFonts w:ascii="Times New Roman" w:hAnsi="Times New Roman" w:cs="Times New Roman"/>
+          <w:sz w:val="24"/>
+          <w:szCs w:val="36"/>
+        </w:rPr>
+        <w:lastRenderedPageBreak/>
+        <w:t>okokból és az adminisztrátor jövőbeli tehetetlenségének az elkerülésének az érdekében nincsen engedélyezve, hogy az adott felhasználó elvégezze azt saját magán.</w:t>
+      </w:r>
+    </w:p>
+    <w:p>
+      <w:pPr>
+        <w:spacing w:line="360" w:lineRule="auto"/>
+        <w:jc w:val="both"/>
+        <w:rPr>
+          <w:rFonts w:ascii="Times New Roman" w:hAnsi="Times New Roman" w:cs="Times New Roman"/>
+          <w:b/>
+          <w:sz w:val="28"/>
+          <w:szCs w:val="36"/>
+        </w:rPr>
+      </w:pPr>
+      <w:r>
+        <w:rPr>
+          <w:rFonts w:ascii="Times New Roman" w:hAnsi="Times New Roman" w:cs="Times New Roman"/>
+          <w:b/>
+          <w:sz w:val="28"/>
+          <w:szCs w:val="36"/>
+        </w:rPr>
+        <w:t>4.2.5.5. Javaslatok adminisztrátori komponensek</w:t>
+      </w:r>
+    </w:p>
+    <w:p>
+      <w:pPr>
+        <w:spacing w:line="360" w:lineRule="auto"/>
+        <w:jc w:val="both"/>
+        <w:rPr>
+          <w:rFonts w:ascii="Times New Roman" w:hAnsi="Times New Roman" w:cs="Times New Roman"/>
+          <w:sz w:val="24"/>
+          <w:szCs w:val="36"/>
+        </w:rPr>
+      </w:pPr>
+      <w:r>
+        <w:rPr>
+          <w:rFonts w:ascii="Times New Roman" w:hAnsi="Times New Roman" w:cs="Times New Roman"/>
+          <w:sz w:val="24"/>
+          <w:szCs w:val="36"/>
+        </w:rPr>
+        <w:tab/>
+        <w:t xml:space="preserve">Hogyha szeretnénk kezelni a felhasználók által beküldött </w:t>
+      </w:r>
+      <w:r>
+        <w:rPr>
+          <w:rFonts w:ascii="Times New Roman" w:hAnsi="Times New Roman" w:cs="Times New Roman"/>
+          <w:sz w:val="24"/>
+          <w:szCs w:val="36"/>
+        </w:rPr>
+        <w:t>javaslatokat az a megfelelő gombok segítségével navigálva tehetjük meg ugyan olyan módon, mint a többi adminisztrációs oldal esetében. Mikor megnyitjuk a javaslatokat kezelő fő oldalt akkor az összes jelenleg beküldött javaslattal találhatjuk magunkat szemben, amik hasonlóan az előző kezelőoldalakhoz van kilistázva.</w:t>
+      </w:r>
+    </w:p>
+    <w:p>
+      <w:pPr>
+        <w:spacing w:line="360" w:lineRule="auto"/>
+        <w:jc w:val="both"/>
+        <w:rPr>
+          <w:rFonts w:ascii="Times New Roman" w:hAnsi="Times New Roman" w:cs="Times New Roman"/>
+          <w:sz w:val="24"/>
+          <w:szCs w:val="36"/>
+        </w:rPr>
+      </w:pPr>
+      <w:r>
+        <w:rPr>
+          <w:rFonts w:ascii="Times New Roman" w:hAnsi="Times New Roman" w:cs="Times New Roman"/>
+          <w:sz w:val="24"/>
+          <w:szCs w:val="36"/>
+        </w:rPr>
+        <w:tab/>
+        <w:t xml:space="preserve">A különböző javaslatok dobozainak a felső részében középre igazítva találhatjuk meg az általánosságba vett legfontosabb adott ajánlathoz tartozó adatokat. Ez magába foglalja milyen típusú az adott </w:t>
+      </w:r>
+      <w:r>
+        <w:rPr>
+          <w:rFonts w:ascii="Times New Roman" w:hAnsi="Times New Roman" w:cs="Times New Roman"/>
+          <w:sz w:val="24"/>
+          <w:szCs w:val="36"/>
+        </w:rPr>
+        <w:t>javaslat,</w:t>
+      </w:r>
+      <w:r>
+        <w:rPr>
+          <w:rFonts w:ascii="Times New Roman" w:hAnsi="Times New Roman" w:cs="Times New Roman"/>
+          <w:sz w:val="24"/>
+          <w:szCs w:val="36"/>
+        </w:rPr>
+        <w:t xml:space="preserve"> </w:t>
+      </w:r>
+      <w:r>
+        <w:rPr>
+          <w:rFonts w:ascii="Times New Roman" w:hAnsi="Times New Roman" w:cs="Times New Roman"/>
+          <w:sz w:val="24"/>
+          <w:szCs w:val="36"/>
+        </w:rPr>
+        <w:t>mint például étel, kérdés vagy étterem, látható még a felhasználó által hozzáfűzött üzenet vagy leírás továbbá még tartalmazza azt is, hogy az adott javaslat jóvá lett e már hagyva vagy pedig nem. Alapértelmezetten minden egyes felhasználók által beküldött ilyen űrlap hamis értéket vesz fel, amit ha megszeretnénk, változtatni azt a minden dobozban megtalálható státusz változtató gomb megnyomásával tehetünk. Ennek a gombnak a segítségével az adminisztrátor megváltoztathatja bármelyik javaslatnak az elfogadott státuszát, ami azt jelenti, hogy ami még nincs, elfogadva azt elfogadhatja, amelyik pedig már el volt fogadva az akár vissza is utasíthatja valamilyen okból kifolyólag.</w:t>
+      </w:r>
+    </w:p>
+    <w:p>
+      <w:pPr>
+        <w:spacing w:line="360" w:lineRule="auto"/>
+        <w:jc w:val="both"/>
+        <w:rPr>
+          <w:rFonts w:ascii="Times New Roman" w:hAnsi="Times New Roman" w:cs="Times New Roman"/>
+          <w:sz w:val="24"/>
+          <w:szCs w:val="36"/>
+        </w:rPr>
+      </w:pPr>
+      <w:r>
+        <w:rPr>
+          <w:rFonts w:ascii="Times New Roman" w:hAnsi="Times New Roman" w:cs="Times New Roman"/>
+          <w:sz w:val="24"/>
+          <w:szCs w:val="36"/>
+        </w:rPr>
+        <w:tab/>
+      </w:r>
+      <w:r>
+        <w:rPr>
+          <w:rFonts w:ascii="Times New Roman" w:hAnsi="Times New Roman" w:cs="Times New Roman"/>
+          <w:sz w:val="24"/>
+          <w:szCs w:val="36"/>
+        </w:rPr>
+        <w:t xml:space="preserve">Ennek a státusznak a változtatása valós időben történik az adatbázisban is továbbá mikor egy már elfogadott javaslatot elutasítunk, akkor a nem kerül törlésre hisz lehetséges, hogy a későbbiekben még ismét el lesz fogadva. A státusz változtatása a háttérben nem áll másból csak egy egyszerű </w:t>
+      </w:r>
+      <w:r>
+        <w:rPr>
+          <w:rFonts w:ascii="Times New Roman" w:hAnsi="Times New Roman" w:cs="Times New Roman"/>
+          <w:i/>
+          <w:sz w:val="24"/>
+          <w:szCs w:val="36"/>
+        </w:rPr>
+        <w:t>put</w:t>
+      </w:r>
+      <w:r>
+        <w:rPr>
+          <w:rFonts w:ascii="Times New Roman" w:hAnsi="Times New Roman" w:cs="Times New Roman"/>
+          <w:sz w:val="24"/>
+          <w:szCs w:val="36"/>
+        </w:rPr>
+        <w:t xml:space="preserve"> </w:t>
+      </w:r>
+      <w:r>
+        <w:rPr>
+          <w:rFonts w:ascii="Times New Roman" w:hAnsi="Times New Roman" w:cs="Times New Roman"/>
+          <w:i/>
+          <w:sz w:val="24"/>
+          <w:szCs w:val="36"/>
+        </w:rPr>
+        <w:t>http</w:t>
+      </w:r>
+      <w:r>
+        <w:rPr>
+          <w:rFonts w:ascii="Times New Roman" w:hAnsi="Times New Roman" w:cs="Times New Roman"/>
+          <w:sz w:val="24"/>
+          <w:szCs w:val="36"/>
+        </w:rPr>
+        <w:t xml:space="preserve"> kérésből, aminek nem kell megadni csak az adott javaslat id-ját, amiket még az oldal betöltésekor lekérdeztünk szervertől, mivel a szerverünk </w:t>
+      </w:r>
+      <w:r>
+        <w:rPr>
+          <w:rFonts w:ascii="Times New Roman" w:hAnsi="Times New Roman" w:cs="Times New Roman"/>
+          <w:sz w:val="24"/>
+          <w:szCs w:val="36"/>
+        </w:rPr>
+        <w:t>biztosítja számunkra ennek a műveletnek az egyszerű elvégzését</w:t>
+      </w:r>
+      <w:r>
+        <w:rPr>
+          <w:rFonts w:ascii="Times New Roman" w:hAnsi="Times New Roman" w:cs="Times New Roman"/>
+          <w:sz w:val="24"/>
+          <w:szCs w:val="36"/>
+        </w:rPr>
+        <w:t>. A törlésre lehetőséget kap az adminisztrátor ezen az oldalon, aminek a gombját szintén a javaslatokhoz tartozó dobozban található meg ennek megnyomása hatására az adott javaslat rögtön törlésre kerül az adatbázisból.</w:t>
+      </w:r>
+      <w:r>
+        <w:rPr>
+          <w:rFonts w:ascii="Times New Roman" w:hAnsi="Times New Roman" w:cs="Times New Roman"/>
+          <w:sz w:val="24"/>
+          <w:szCs w:val="36"/>
+        </w:rPr>
+        <w:t xml:space="preserve"> A következő ábrán (9. ábra) látható a javaslatok kilistázása.</w:t>
+      </w:r>
+    </w:p>
+    <w:p>
+      <w:pPr>
+        <w:spacing w:line="360" w:lineRule="auto"/>
+        <w:jc w:val="both"/>
+        <w:rPr>
+          <w:rFonts w:ascii="Times New Roman" w:hAnsi="Times New Roman" w:cs="Times New Roman"/>
+          <w:sz w:val="24"/>
+          <w:szCs w:val="36"/>
+        </w:rPr>
+      </w:pPr>
+      <w:r>
+        <w:rPr>
+          <w:rFonts w:ascii="Times New Roman" w:hAnsi="Times New Roman" w:cs="Times New Roman"/>
+          <w:sz w:val="24"/>
+          <w:szCs w:val="36"/>
+        </w:rPr>
+        <w:lastRenderedPageBreak/>
+        <w:pict>
+          <v:shape id="_x0000_i1045" type="#_x0000_t75" style="width:447.6pt;height:276pt">
+            <v:imagedata r:id="rId17" o:title="Javaslatok"/>
+          </v:shape>
+        </w:pict>
+      </w:r>
+    </w:p>
+    <w:p>
+      <w:pPr>
+        <w:spacing w:line="360" w:lineRule="auto"/>
+        <w:jc w:val="center"/>
+        <w:rPr>
+          <w:rFonts w:ascii="Times New Roman" w:hAnsi="Times New Roman" w:cs="Times New Roman"/>
+          <w:i/>
+          <w:color w:val="0070C0"/>
+          <w:sz w:val="20"/>
+          <w:szCs w:val="20"/>
+        </w:rPr>
+      </w:pPr>
+      <w:r>
+        <w:rPr>
+          <w:rFonts w:ascii="Times New Roman" w:hAnsi="Times New Roman" w:cs="Times New Roman"/>
+          <w:i/>
+          <w:color w:val="0070C0"/>
+          <w:sz w:val="20"/>
+          <w:szCs w:val="20"/>
+        </w:rPr>
+        <w:t>9. ábra – Felhasználók ja</w:t>
+      </w:r>
+      <w:r>
+        <w:rPr>
+          <w:rFonts w:ascii="Times New Roman" w:hAnsi="Times New Roman" w:cs="Times New Roman"/>
+          <w:i/>
+          <w:color w:val="0070C0"/>
+          <w:sz w:val="20"/>
+          <w:szCs w:val="20"/>
+        </w:rPr>
+        <w:t>va</w:t>
+      </w:r>
+      <w:r>
+        <w:rPr>
+          <w:rFonts w:ascii="Times New Roman" w:hAnsi="Times New Roman" w:cs="Times New Roman"/>
+          <w:i/>
+          <w:color w:val="0070C0"/>
+          <w:sz w:val="20"/>
+          <w:szCs w:val="20"/>
+        </w:rPr>
+        <w:t>slatai</w:t>
+      </w:r>
+    </w:p>
+    <w:p>
+      <w:pPr>
+        <w:spacing w:line="360" w:lineRule="auto"/>
+        <w:ind w:firstLine="708"/>
+        <w:jc w:val="both"/>
+        <w:rPr>
+          <w:rFonts w:ascii="Times New Roman" w:hAnsi="Times New Roman" w:cs="Times New Roman"/>
+          <w:sz w:val="24"/>
+          <w:szCs w:val="36"/>
+        </w:rPr>
+      </w:pPr>
+      <w:r>
+        <w:rPr>
+          <w:rFonts w:ascii="Times New Roman" w:hAnsi="Times New Roman" w:cs="Times New Roman"/>
+          <w:sz w:val="24"/>
+          <w:szCs w:val="36"/>
+        </w:rPr>
+        <w:t xml:space="preserve">Továbbá lehetőségünk van az egyes beküldött javaslatokat részletesebben is megtekinteni, amit szintén az egyes dobozokban a bal alsó sarokban megtalálható </w:t>
+      </w:r>
+      <w:r>
+        <w:rPr>
+          <w:rFonts w:ascii="Times New Roman" w:hAnsi="Times New Roman" w:cs="Times New Roman"/>
+          <w:i/>
+          <w:sz w:val="24"/>
+          <w:szCs w:val="36"/>
+        </w:rPr>
+        <w:t>részletek</w:t>
+      </w:r>
+      <w:r>
+        <w:rPr>
+          <w:rFonts w:ascii="Times New Roman" w:hAnsi="Times New Roman" w:cs="Times New Roman"/>
+          <w:sz w:val="24"/>
+          <w:szCs w:val="36"/>
+        </w:rPr>
+        <w:t xml:space="preserve"> gombra kattintva tehetünk, meg ami</w:t>
+      </w:r>
+      <w:r>
+        <w:rPr>
+          <w:rFonts w:ascii="Times New Roman" w:hAnsi="Times New Roman" w:cs="Times New Roman"/>
+          <w:sz w:val="24"/>
+          <w:szCs w:val="36"/>
+        </w:rPr>
+        <w:t xml:space="preserve"> segítségével megtekinthetjük az egyes javaslatok összes adatát. Ugyanekkor még megtekinthetjük az összes elfogadott javaslatot az oldal bal felső sarkában megtalálható gomb segítségével.</w:t>
+      </w:r>
+    </w:p>
+    <w:p>
+      <w:pPr>
+        <w:spacing w:line="360" w:lineRule="auto"/>
+        <w:jc w:val="both"/>
+        <w:rPr>
+          <w:rFonts w:ascii="Times New Roman" w:hAnsi="Times New Roman" w:cs="Times New Roman"/>
+          <w:sz w:val="24"/>
+          <w:szCs w:val="36"/>
+        </w:rPr>
+      </w:pPr>
+      <w:r>
+        <w:rPr>
+          <w:rFonts w:ascii="Times New Roman" w:hAnsi="Times New Roman" w:cs="Times New Roman"/>
+          <w:sz w:val="24"/>
+          <w:szCs w:val="36"/>
+        </w:rPr>
+        <w:tab/>
+      </w:r>
+      <w:r>
+        <w:rPr>
+          <w:rFonts w:ascii="Times New Roman" w:hAnsi="Times New Roman" w:cs="Times New Roman"/>
+          <w:sz w:val="24"/>
+          <w:szCs w:val="36"/>
+        </w:rPr>
+        <w:t xml:space="preserve">Ha szeretnénk megtekinteni az adott javaslat részleteit, azt az előzőekben leírt gomb segítségével tehetjük, meg ami tovább irányit minket egy oldalra, ami megjeleníti az összes adatát a beküldött javaslatnak. Ez az oldal tartalmazza egy javaslat összes lehetséges adatát figyelmen kívül hagyva, hogy azok mindegyike ki van e töltve. Ez azért van így mivel a típustól függően nem mindegyik tartalmazza ugyan azokat az adatelemeket viszont több szempontból is előnyös egy egységes megjelenítés használata. </w:t>
+      </w:r>
+      <w:r>
+        <w:rPr>
+          <w:rFonts w:ascii="Times New Roman" w:hAnsi="Times New Roman" w:cs="Times New Roman"/>
+          <w:sz w:val="24"/>
+          <w:szCs w:val="36"/>
+        </w:rPr>
+        <w:t>Az egyik főbb szempont a megjelenés egyszerűbb kivitelezése és egységes modell használata a másik pedig a felhasználó gyorsabban tud alkalmazkodni az adatok kiolvasásához, ha nem változik a megjelenített adatok mennyisége és elhelyezkedése, még akkor is, ha egy-egy adott mező üres, hiszen egy idő után megszokjuk, hogy pontosan hol és milyen adatra van szükségünk. Ezt a folyamatot az is elősegítheti, hogy már a kilistázásnál látjuk, és előre tudjuk milyen típusú javaslatot fogunk megnyitni.</w:t>
+      </w:r>
+    </w:p>
+    <w:p>
+      <w:pPr>
+        <w:spacing w:line="360" w:lineRule="auto"/>
+        <w:jc w:val="both"/>
+        <w:rPr>
+          <w:rFonts w:ascii="Times New Roman" w:hAnsi="Times New Roman" w:cs="Times New Roman"/>
+          <w:sz w:val="24"/>
+          <w:szCs w:val="36"/>
+        </w:rPr>
+      </w:pPr>
+      <w:r>
+        <w:rPr>
+          <w:rFonts w:ascii="Times New Roman" w:hAnsi="Times New Roman" w:cs="Times New Roman"/>
+          <w:sz w:val="24"/>
+          <w:szCs w:val="36"/>
+        </w:rPr>
+        <w:lastRenderedPageBreak/>
+        <w:pict>
+          <v:shape id="_x0000_i1067" type="#_x0000_t75" style="width:463.2pt;height:354pt">
+            <v:imagedata r:id="rId18" o:title="Javaslat_részletek"/>
+          </v:shape>
+        </w:pict>
+      </w:r>
+    </w:p>
+    <w:p>
+      <w:pPr>
+        <w:spacing w:line="360" w:lineRule="auto"/>
+        <w:jc w:val="center"/>
+        <w:rPr>
+          <w:rFonts w:ascii="Times New Roman" w:hAnsi="Times New Roman" w:cs="Times New Roman"/>
+          <w:i/>
+          <w:color w:val="0070C0"/>
+          <w:sz w:val="20"/>
+          <w:szCs w:val="20"/>
+        </w:rPr>
+      </w:pPr>
+      <w:r>
+        <w:rPr>
+          <w:rFonts w:ascii="Times New Roman" w:hAnsi="Times New Roman" w:cs="Times New Roman"/>
+          <w:i/>
+          <w:color w:val="0070C0"/>
+          <w:sz w:val="20"/>
+          <w:szCs w:val="20"/>
+        </w:rPr>
+        <w:t>10. ábra – Javaslatok részletei</w:t>
+      </w:r>
+    </w:p>
+    <w:p>
+      <w:pPr>
+        <w:spacing w:line="360" w:lineRule="auto"/>
+        <w:jc w:val="both"/>
+        <w:rPr>
+          <w:rFonts w:ascii="Times New Roman" w:hAnsi="Times New Roman" w:cs="Times New Roman"/>
+          <w:sz w:val="24"/>
+          <w:szCs w:val="20"/>
+        </w:rPr>
+      </w:pPr>
+      <w:r>
+        <w:rPr>
+          <w:rFonts w:ascii="Times New Roman" w:hAnsi="Times New Roman" w:cs="Times New Roman"/>
+          <w:sz w:val="24"/>
+          <w:szCs w:val="20"/>
+        </w:rPr>
+        <w:tab/>
+      </w:r>
+      <w:r>
+        <w:rPr>
+          <w:rFonts w:ascii="Times New Roman" w:hAnsi="Times New Roman" w:cs="Times New Roman"/>
+          <w:sz w:val="24"/>
+          <w:szCs w:val="20"/>
+        </w:rPr>
+        <w:t xml:space="preserve">A fentebbi ábrán (10. ábra) látható hogy ténylegesen hogyan is néz ki egy-egy különböző javaslatnak a részletei. Mint az láthatjuk az első és egyik legfontosabb adat az az adott javaslat típusa, ami segítségével tudhatjuk, hogy ténylegesen mit is kell keresnünk az adatok közül. A másik fontos adat, ami minden esetben tartalmaz valamit az az üzenet vagy leírás. Ez a rész tartalmilag sok mindent tartalmazhat, hiszen a felhasználó sokféleképpen értelmezheti, hogy pontosan mire is lennénk kíváncsiak. Az esetek nagyrészében ha a felhasználó megfelelően értelmezte a kérésünket, akkor itt csak rövid leírások lesznek számunkra, hogy pontosan miért is tette ezt a javaslatot a felhasználó esetleg kiegészítő </w:t>
+      </w:r>
+      <w:r>
+        <w:rPr>
+          <w:rFonts w:ascii="Times New Roman" w:hAnsi="Times New Roman" w:cs="Times New Roman"/>
+          <w:sz w:val="24"/>
+          <w:szCs w:val="20"/>
+        </w:rPr>
+        <w:t>információk,</w:t>
+      </w:r>
+      <w:r>
+        <w:rPr>
+          <w:rFonts w:ascii="Times New Roman" w:hAnsi="Times New Roman" w:cs="Times New Roman"/>
+          <w:sz w:val="24"/>
+          <w:szCs w:val="20"/>
+        </w:rPr>
+        <w:t xml:space="preserve"> amikre szükségünk lehet. Bár erre lehet </w:t>
+      </w:r>
+      <w:r>
+        <w:rPr>
+          <w:rFonts w:ascii="Times New Roman" w:hAnsi="Times New Roman" w:cs="Times New Roman"/>
+          <w:sz w:val="24"/>
+          <w:szCs w:val="20"/>
+        </w:rPr>
+        <w:t>kivétel,</w:t>
+      </w:r>
+      <w:r>
+        <w:rPr>
+          <w:rFonts w:ascii="Times New Roman" w:hAnsi="Times New Roman" w:cs="Times New Roman"/>
+          <w:sz w:val="24"/>
+          <w:szCs w:val="20"/>
+        </w:rPr>
+        <w:t xml:space="preserve"> is mint azt a feni ábra (10. áb</w:t>
+      </w:r>
+      <w:r>
+        <w:rPr>
+          <w:rFonts w:ascii="Times New Roman" w:hAnsi="Times New Roman" w:cs="Times New Roman"/>
+          <w:sz w:val="24"/>
+          <w:szCs w:val="20"/>
+        </w:rPr>
+        <w:t>r</w:t>
+      </w:r>
+      <w:r>
+        <w:rPr>
+          <w:rFonts w:ascii="Times New Roman" w:hAnsi="Times New Roman" w:cs="Times New Roman"/>
+          <w:sz w:val="24"/>
+          <w:szCs w:val="20"/>
+        </w:rPr>
+        <w:t>a) má</w:t>
+      </w:r>
+      <w:r>
+        <w:rPr>
+          <w:rFonts w:ascii="Times New Roman" w:hAnsi="Times New Roman" w:cs="Times New Roman"/>
+          <w:sz w:val="24"/>
+          <w:szCs w:val="20"/>
+        </w:rPr>
+        <w:t xml:space="preserve">sodik példájánál láthatjuk ahol egy kérdés hozzáadását javasolták és a tényleges kérdést az </w:t>
+      </w:r>
+      <w:r>
+        <w:rPr>
+          <w:rFonts w:ascii="Times New Roman" w:hAnsi="Times New Roman" w:cs="Times New Roman"/>
+          <w:i/>
+          <w:sz w:val="24"/>
+          <w:szCs w:val="20"/>
+        </w:rPr>
+        <w:t>üzenet</w:t>
+      </w:r>
+      <w:r>
+        <w:rPr>
+          <w:rFonts w:ascii="Times New Roman" w:hAnsi="Times New Roman" w:cs="Times New Roman"/>
+          <w:i/>
+          <w:sz w:val="24"/>
+          <w:szCs w:val="20"/>
+        </w:rPr>
+        <w:t xml:space="preserve"> </w:t>
+      </w:r>
+      <w:r>
+        <w:rPr>
+          <w:rFonts w:ascii="Times New Roman" w:hAnsi="Times New Roman" w:cs="Times New Roman"/>
+          <w:sz w:val="24"/>
+          <w:szCs w:val="20"/>
+        </w:rPr>
+        <w:t xml:space="preserve">mezőbe adták meg mivel nincsen lehetőség más helyen ezt megadni mivel ezt a funkciót tökéletesen el tudja látni nagyobb nehézségek nélkül ez az egy mező is így nincs szükségünk felesleges létrehoznunk erre egy dedikált adattagot. </w:t>
+      </w:r>
+    </w:p>
+    <w:p>
+      <w:pPr>
+        <w:spacing w:line="360" w:lineRule="auto"/>
+        <w:jc w:val="both"/>
+        <w:rPr>
+          <w:rFonts w:ascii="Times New Roman" w:hAnsi="Times New Roman" w:cs="Times New Roman"/>
+          <w:sz w:val="24"/>
+          <w:szCs w:val="20"/>
+        </w:rPr>
+      </w:pPr>
+      <w:r>
+        <w:rPr>
+          <w:rFonts w:ascii="Times New Roman" w:hAnsi="Times New Roman" w:cs="Times New Roman"/>
+          <w:sz w:val="24"/>
+          <w:szCs w:val="20"/>
+        </w:rPr>
+        <w:lastRenderedPageBreak/>
+        <w:tab/>
+        <w:t xml:space="preserve">A többi mezők azért kerültek külön adattagokba megjelenítve mivel azokat egyszerre több típus is használhatja és olyan fontos adatokat tartalmaznak, amik gyors és egyszerűbb megtalálása nagyban elősegítheti az adminisztrátorok dolgát. Ezért mivel a kérdéseknél ténylegesen szükséges adat csak kettő van ezért </w:t>
+      </w:r>
+      <w:r>
+        <w:rPr>
+          <w:rFonts w:ascii="Times New Roman" w:hAnsi="Times New Roman" w:cs="Times New Roman"/>
+          <w:sz w:val="24"/>
+          <w:szCs w:val="20"/>
+        </w:rPr>
+        <w:t>az, hogy nem vettük magát a kérdést külön adattagként az jelentősen nem csökkentené az adminisztrátorok idejét az egyes adatok kiol</w:t>
+      </w:r>
+      <w:r>
+        <w:rPr>
+          <w:rFonts w:ascii="Times New Roman" w:hAnsi="Times New Roman" w:cs="Times New Roman"/>
+          <w:sz w:val="24"/>
+          <w:szCs w:val="20"/>
+        </w:rPr>
+        <w:t>vasásánál</w:t>
+      </w:r>
+      <w:r>
+        <w:rPr>
+          <w:rFonts w:ascii="Times New Roman" w:hAnsi="Times New Roman" w:cs="Times New Roman"/>
+          <w:sz w:val="24"/>
+          <w:szCs w:val="20"/>
+        </w:rPr>
+        <w:t>.</w:t>
+      </w:r>
+    </w:p>
+    <w:p>
+      <w:pPr>
+        <w:spacing w:line="360" w:lineRule="auto"/>
+        <w:jc w:val="both"/>
+        <w:rPr>
+          <w:rFonts w:ascii="Times New Roman" w:hAnsi="Times New Roman" w:cs="Times New Roman"/>
+          <w:sz w:val="24"/>
+          <w:szCs w:val="20"/>
+        </w:rPr>
+      </w:pPr>
+      <w:r>
+        <w:rPr>
+          <w:rFonts w:ascii="Times New Roman" w:hAnsi="Times New Roman" w:cs="Times New Roman"/>
+          <w:sz w:val="24"/>
+          <w:szCs w:val="20"/>
+        </w:rPr>
+        <w:tab/>
+        <w:t xml:space="preserve">Továbbá még észre lehet venni, hogy itt, nincsen megjelenítve az elfogadottsági státusza a javaslatnak. Ez azért van így mivel ennek az oldalnak az elsődleges célja az, hogy azokat az adatokat jelenítse meg részletesen, amikhez az első körökben nincs szükségünk, nem fontosak. Ugyanakkor azért sincsen, megjelenítve mivel erre kifejezetten van egy külön oldalunk, amiről majd a későbbiekben lesz szó. Még megfigyelhető az is hogy az egyetlen gomb, ami az oldalon megtalálható az egy törlési </w:t>
+      </w:r>
+      <w:r>
+        <w:rPr>
+          <w:rFonts w:ascii="Times New Roman" w:hAnsi="Times New Roman" w:cs="Times New Roman"/>
+          <w:sz w:val="24"/>
+          <w:szCs w:val="20"/>
+        </w:rPr>
+        <w:t>gomb,</w:t>
+      </w:r>
+      <w:r>
+        <w:rPr>
+          <w:rFonts w:ascii="Times New Roman" w:hAnsi="Times New Roman" w:cs="Times New Roman"/>
+          <w:sz w:val="24"/>
+          <w:szCs w:val="20"/>
+        </w:rPr>
+        <w:t xml:space="preserve"> ami azért került </w:t>
+      </w:r>
+      <w:r>
+        <w:rPr>
+          <w:rFonts w:ascii="Times New Roman" w:hAnsi="Times New Roman" w:cs="Times New Roman"/>
+          <w:sz w:val="24"/>
+          <w:szCs w:val="20"/>
+        </w:rPr>
+        <w:t>ide,</w:t>
+      </w:r>
+      <w:r>
+        <w:rPr>
+          <w:rFonts w:ascii="Times New Roman" w:hAnsi="Times New Roman" w:cs="Times New Roman"/>
+          <w:sz w:val="24"/>
+          <w:szCs w:val="20"/>
+        </w:rPr>
+        <w:t xml:space="preserve"> hogy az adminisztrátornak az adott javaslat törlését el tudja végezni helyben és ne kelljen azt az előző esetlegesen hosszú listából újból megkeresnie és ott törölni. Ha az itt található gomb segítségével töröljük az adott </w:t>
+      </w:r>
+      <w:r>
+        <w:rPr>
+          <w:rFonts w:ascii="Times New Roman" w:hAnsi="Times New Roman" w:cs="Times New Roman"/>
+          <w:sz w:val="24"/>
+          <w:szCs w:val="20"/>
+        </w:rPr>
+        <w:t>javaslatot,</w:t>
+      </w:r>
+      <w:r>
+        <w:rPr>
+          <w:rFonts w:ascii="Times New Roman" w:hAnsi="Times New Roman" w:cs="Times New Roman"/>
+          <w:sz w:val="24"/>
+          <w:szCs w:val="20"/>
+        </w:rPr>
+        <w:t xml:space="preserve"> akkor </w:t>
+      </w:r>
+      <w:r>
+        <w:rPr>
+          <w:rFonts w:ascii="Times New Roman" w:hAnsi="Times New Roman" w:cs="Times New Roman"/>
+          <w:sz w:val="24"/>
+          <w:szCs w:val="20"/>
+        </w:rPr>
+        <w:t>a törlést követően a listát tartalmazó kezdőoldalra leszünk irányítva.</w:t>
+      </w:r>
+    </w:p>
+    <w:p>
+      <w:pPr>
+        <w:spacing w:line="360" w:lineRule="auto"/>
+        <w:jc w:val="both"/>
+        <w:rPr>
+          <w:rFonts w:ascii="Times New Roman" w:hAnsi="Times New Roman" w:cs="Times New Roman"/>
+          <w:sz w:val="24"/>
+          <w:szCs w:val="20"/>
+        </w:rPr>
+      </w:pPr>
+      <w:r>
+        <w:rPr>
+          <w:rFonts w:ascii="Times New Roman" w:hAnsi="Times New Roman" w:cs="Times New Roman"/>
+          <w:sz w:val="24"/>
+          <w:szCs w:val="20"/>
+        </w:rPr>
+        <w:tab/>
+      </w:r>
+      <w:r>
+        <w:rPr>
+          <w:rFonts w:ascii="Times New Roman" w:hAnsi="Times New Roman" w:cs="Times New Roman"/>
+          <w:sz w:val="24"/>
+          <w:szCs w:val="20"/>
+        </w:rPr>
+        <w:t xml:space="preserve">Hogyha nem szeretnénk egyenként megkeresni a már elfogadott javaslatokat, akkor a 9. ábrán látható kezdőoldal bal felső sarkában megtalálható gombra kattintva kilistázhatjuk az összes elfogadott javaslatot a könnyebb kezelésük érdekében. </w:t>
+      </w:r>
+      <w:r>
+        <w:rPr>
+          <w:rFonts w:ascii="Times New Roman" w:hAnsi="Times New Roman" w:cs="Times New Roman"/>
+          <w:sz w:val="24"/>
+          <w:szCs w:val="20"/>
+        </w:rPr>
+        <w:t xml:space="preserve">Ezt a listát a következő ábrán (11. ábra) láthatjuk ahol csak egy javaslat található annak ellenére, hogy több javaslat is van függőben (9. ábrával egyidőben készült). </w:t>
+      </w:r>
+    </w:p>
+    <w:p>
+      <w:pPr>
+        <w:spacing w:line="360" w:lineRule="auto"/>
+        <w:jc w:val="both"/>
+        <w:rPr>
+          <w:rFonts w:ascii="Times New Roman" w:hAnsi="Times New Roman" w:cs="Times New Roman"/>
+          <w:sz w:val="24"/>
+          <w:szCs w:val="20"/>
+        </w:rPr>
+      </w:pPr>
+      <w:r>
+        <w:rPr>
+          <w:rFonts w:ascii="Times New Roman" w:hAnsi="Times New Roman" w:cs="Times New Roman"/>
+          <w:sz w:val="24"/>
+          <w:szCs w:val="20"/>
+        </w:rPr>
+        <w:pict>
+          <v:shape id="_x0000_i1072" type="#_x0000_t75" style="width:439.2pt;height:192.6pt" o:borderbottomcolor="this">
+            <v:imagedata r:id="rId19" o:title="Elfogadott_javaslatok"/>
+            <w10:borderbottom type="single" width="4"/>
+          </v:shape>
+        </w:pict>
+      </w:r>
+    </w:p>
+    <w:p>
+      <w:pPr>
+        <w:spacing w:line="360" w:lineRule="auto"/>
+        <w:jc w:val="center"/>
+        <w:rPr>
+          <w:rFonts w:ascii="Times New Roman" w:hAnsi="Times New Roman" w:cs="Times New Roman"/>
+          <w:i/>
+          <w:color w:val="0070C0"/>
+          <w:sz w:val="20"/>
+          <w:szCs w:val="20"/>
+        </w:rPr>
+      </w:pPr>
+      <w:r>
+        <w:rPr>
+          <w:rFonts w:ascii="Times New Roman" w:hAnsi="Times New Roman" w:cs="Times New Roman"/>
+          <w:i/>
+          <w:color w:val="0070C0"/>
+          <w:sz w:val="20"/>
+          <w:szCs w:val="20"/>
+        </w:rPr>
+        <w:t>11</w:t>
+      </w:r>
+      <w:r>
+        <w:rPr>
+          <w:rFonts w:ascii="Times New Roman" w:hAnsi="Times New Roman" w:cs="Times New Roman"/>
+          <w:i/>
+          <w:color w:val="0070C0"/>
+          <w:sz w:val="20"/>
+          <w:szCs w:val="20"/>
+        </w:rPr>
+        <w:t>. ábra – Elfogadott javaslatok</w:t>
+      </w:r>
+    </w:p>
+    <w:p>
+      <w:pPr>
+        <w:spacing w:line="360" w:lineRule="auto"/>
+        <w:jc w:val="both"/>
+        <w:rPr>
+          <w:rFonts w:ascii="Times New Roman" w:hAnsi="Times New Roman" w:cs="Times New Roman"/>
+          <w:sz w:val="24"/>
+          <w:szCs w:val="20"/>
+        </w:rPr>
+      </w:pPr>
+      <w:r>
+        <w:rPr>
+          <w:rFonts w:ascii="Times New Roman" w:hAnsi="Times New Roman" w:cs="Times New Roman"/>
+          <w:color w:val="0070C0"/>
+          <w:sz w:val="24"/>
+          <w:szCs w:val="20"/>
+        </w:rPr>
+        <w:lastRenderedPageBreak/>
+        <w:tab/>
+      </w:r>
+      <w:r>
+        <w:rPr>
+          <w:rFonts w:ascii="Times New Roman" w:hAnsi="Times New Roman" w:cs="Times New Roman"/>
+          <w:sz w:val="24"/>
+          <w:szCs w:val="20"/>
+        </w:rPr>
+        <w:t>Az előző ábrán (</w:t>
+      </w:r>
+      <w:r>
+        <w:rPr>
+          <w:rFonts w:ascii="Times New Roman" w:hAnsi="Times New Roman" w:cs="Times New Roman"/>
+          <w:sz w:val="24"/>
+          <w:szCs w:val="20"/>
+        </w:rPr>
+        <w:t>11</w:t>
+      </w:r>
+      <w:r>
+        <w:rPr>
+          <w:rFonts w:ascii="Times New Roman" w:hAnsi="Times New Roman" w:cs="Times New Roman"/>
+          <w:sz w:val="24"/>
+          <w:szCs w:val="20"/>
+        </w:rPr>
+        <w:t xml:space="preserve">. ábra) látható hogy itt is ugyan azok az adatok vannak megjelenítve, mint az összes javaslat listázásánál kivéve a </w:t>
+      </w:r>
+      <w:r>
+        <w:rPr>
+          <w:rFonts w:ascii="Times New Roman" w:hAnsi="Times New Roman" w:cs="Times New Roman"/>
+          <w:sz w:val="24"/>
+          <w:szCs w:val="20"/>
+        </w:rPr>
+        <w:t xml:space="preserve">státuszt jelölő adattagot. Ez azért van így mivel ebben a listában nincsennek benne csak a már elfogadott javaslatok ezért az a mező fölöslegessé válik. Viszont az is megfigyelhető hogy ugyan úgy kevés információ áll a rendelkezésünkre az egy-egy javaslatról, aminek az az oka, hogy ha esetlegesen sok lenne a felhalmozott javaslat, akkor könnyebb legyen megtalálni a számunkra relevánsat. Ebből kifolyólag lehetőségünk van itt is megtekinteni az adott javaslatnak a </w:t>
+      </w:r>
+      <w:r>
+        <w:rPr>
+          <w:rFonts w:ascii="Times New Roman" w:hAnsi="Times New Roman" w:cs="Times New Roman"/>
+          <w:i/>
+          <w:sz w:val="24"/>
+          <w:szCs w:val="20"/>
+        </w:rPr>
+        <w:t>részleteit</w:t>
+      </w:r>
+      <w:r>
+        <w:rPr>
+          <w:rFonts w:ascii="Times New Roman" w:hAnsi="Times New Roman" w:cs="Times New Roman"/>
+          <w:i/>
+          <w:sz w:val="24"/>
+          <w:szCs w:val="20"/>
+        </w:rPr>
+        <w:t xml:space="preserve"> </w:t>
+      </w:r>
+      <w:r>
+        <w:rPr>
+          <w:rFonts w:ascii="Times New Roman" w:hAnsi="Times New Roman" w:cs="Times New Roman"/>
+          <w:sz w:val="24"/>
+          <w:szCs w:val="20"/>
+        </w:rPr>
+        <w:t xml:space="preserve">az adott dobozban megtalálható megfelelő gomb használatával, ami tovább irányit minket a már az előzőekben bemutatott oldalra, amire a 10. ábrán láthatunk példákat. Még ugyanitt megtalálható egy </w:t>
+      </w:r>
+      <w:r>
+        <w:rPr>
+          <w:rFonts w:ascii="Times New Roman" w:hAnsi="Times New Roman" w:cs="Times New Roman"/>
+          <w:sz w:val="24"/>
+          <w:szCs w:val="20"/>
+        </w:rPr>
+        <w:t>gomb,</w:t>
+      </w:r>
+      <w:r>
+        <w:rPr>
+          <w:rFonts w:ascii="Times New Roman" w:hAnsi="Times New Roman" w:cs="Times New Roman"/>
+          <w:sz w:val="24"/>
+          <w:szCs w:val="20"/>
+        </w:rPr>
+        <w:t xml:space="preserve"> amit a felhasználó az adott </w:t>
+      </w:r>
+      <w:r>
+        <w:rPr>
+          <w:rFonts w:ascii="Times New Roman" w:hAnsi="Times New Roman" w:cs="Times New Roman"/>
+          <w:sz w:val="24"/>
+          <w:szCs w:val="20"/>
+        </w:rPr>
+        <w:t xml:space="preserve">elfogadott javaslatnak a törlésére használhat, így nem kell azért feleslegesen megnyitni a </w:t>
+      </w:r>
+      <w:r>
+        <w:rPr>
+          <w:rFonts w:ascii="Times New Roman" w:hAnsi="Times New Roman" w:cs="Times New Roman"/>
+          <w:i/>
+          <w:sz w:val="24"/>
+          <w:szCs w:val="20"/>
+        </w:rPr>
+        <w:t>részleteket</w:t>
+      </w:r>
+      <w:r>
+        <w:rPr>
+          <w:rFonts w:ascii="Times New Roman" w:hAnsi="Times New Roman" w:cs="Times New Roman"/>
+          <w:i/>
+          <w:sz w:val="24"/>
+          <w:szCs w:val="20"/>
+        </w:rPr>
+        <w:t xml:space="preserve"> </w:t>
+      </w:r>
+      <w:r>
+        <w:rPr>
+          <w:rFonts w:ascii="Times New Roman" w:hAnsi="Times New Roman" w:cs="Times New Roman"/>
+          <w:sz w:val="24"/>
+          <w:szCs w:val="20"/>
+        </w:rPr>
+        <w:t>vagy kikeresnünk a főoldalon, hogy ki tudjuk azt törölni bármilyen okból kifolyólag.</w:t>
+      </w:r>
+    </w:p>
+    <w:p>
+      <w:pPr>
+        <w:spacing w:line="360" w:lineRule="auto"/>
+        <w:jc w:val="both"/>
+        <w:rPr>
+          <w:rFonts w:ascii="Times New Roman" w:hAnsi="Times New Roman" w:cs="Times New Roman"/>
+          <w:sz w:val="24"/>
+          <w:szCs w:val="20"/>
+        </w:rPr>
+      </w:pPr>
+      <w:r>
+        <w:rPr>
+          <w:rFonts w:ascii="Times New Roman" w:hAnsi="Times New Roman" w:cs="Times New Roman"/>
+          <w:sz w:val="24"/>
+          <w:szCs w:val="20"/>
+        </w:rPr>
+        <w:tab/>
+        <w:t xml:space="preserve">A háttérben ennek az oldalnak a működése egyszerű mivel nem volt szükség csak a megfelelő modellel definiálni egy tömböt, amit az oldal betöltésekor feltöltünk, a megfelelő </w:t>
+      </w:r>
+      <w:r>
+        <w:rPr>
+          <w:rFonts w:ascii="Times New Roman" w:hAnsi="Times New Roman" w:cs="Times New Roman"/>
+          <w:i/>
+          <w:sz w:val="24"/>
+          <w:szCs w:val="20"/>
+        </w:rPr>
+        <w:t>http</w:t>
+      </w:r>
+      <w:r>
+        <w:rPr>
+          <w:rFonts w:ascii="Times New Roman" w:hAnsi="Times New Roman" w:cs="Times New Roman"/>
+          <w:sz w:val="24"/>
+          <w:szCs w:val="20"/>
+        </w:rPr>
+        <w:t xml:space="preserve"> lekérdezés segítségével mivel a szerver számunkra biztosítja ezt a szolgáltatást. Fontos megjegyezni, hogy a jelenlegi állapotban (az írás idejében) ha erről az oldalról érjük el egy javaslatnak a </w:t>
+      </w:r>
+      <w:r>
+        <w:rPr>
+          <w:rFonts w:ascii="Times New Roman" w:hAnsi="Times New Roman" w:cs="Times New Roman"/>
+          <w:i/>
+          <w:sz w:val="24"/>
+          <w:szCs w:val="20"/>
+        </w:rPr>
+        <w:t>részleteit</w:t>
+      </w:r>
+      <w:r>
+        <w:rPr>
+          <w:rFonts w:ascii="Times New Roman" w:hAnsi="Times New Roman" w:cs="Times New Roman"/>
+          <w:i/>
+          <w:sz w:val="24"/>
+          <w:szCs w:val="20"/>
+        </w:rPr>
+        <w:t xml:space="preserve"> </w:t>
+      </w:r>
+      <w:r>
+        <w:rPr>
+          <w:rFonts w:ascii="Times New Roman" w:hAnsi="Times New Roman" w:cs="Times New Roman"/>
+          <w:sz w:val="24"/>
+          <w:szCs w:val="20"/>
+        </w:rPr>
+        <w:t xml:space="preserve">és az itt található gombbal töröljük az abban az esetben is a javaslatok fő oldalára leszünk irányítva (9. ábra), viszont ha a helyi (11. ábra) </w:t>
+      </w:r>
+      <w:r>
+        <w:rPr>
+          <w:rFonts w:ascii="Times New Roman" w:hAnsi="Times New Roman" w:cs="Times New Roman"/>
+          <w:sz w:val="24"/>
+          <w:szCs w:val="20"/>
+        </w:rPr>
+        <w:t>törlés</w:t>
+      </w:r>
+      <w:r>
+        <w:rPr>
+          <w:rFonts w:ascii="Times New Roman" w:hAnsi="Times New Roman" w:cs="Times New Roman"/>
+          <w:sz w:val="24"/>
+          <w:szCs w:val="20"/>
+        </w:rPr>
+        <w:t xml:space="preserve"> gombot használjuk akkor, mint a többi hasonló esetben nem leszünk átirányítva sehova </w:t>
+      </w:r>
+      <w:r>
+        <w:rPr>
+          <w:rFonts w:ascii="Times New Roman" w:hAnsi="Times New Roman" w:cs="Times New Roman"/>
+          <w:sz w:val="24"/>
+          <w:szCs w:val="20"/>
+        </w:rPr>
+        <w:t>és élőben közvetlenül frissítjük így az adatbázist.</w:t>
       </w:r>
       <w:bookmarkStart w:id="0" w:name="_GoBack"/>
       <w:bookmarkEnd w:id="0"/>
-      <w:r>
-        <w:rPr>
-          <w:rFonts w:ascii="Times New Roman" w:hAnsi="Times New Roman" w:cs="Times New Roman"/>
-          <w:b/>
-          <w:sz w:val="28"/>
-          <w:szCs w:val="36"/>
-        </w:rPr>
-        <w:t xml:space="preserve"> adminisztrátori komponensek</w:t>
-      </w:r>
     </w:p>
     <w:sectPr>
       <w:pgSz w:w="11906" w:h="16838" w:code="9"/>
@@ -15667,7 +16881,7 @@
 </file>
 
 <file path=customXml/itemProps1.xml><?xml version="1.0" encoding="utf-8"?>
-<ds:datastoreItem xmlns:ds="http://schemas.openxmlformats.org/officeDocument/2006/customXml" ds:itemID="{8FC325E1-8D5A-4991-A2CF-4402C94FDB4A}">
+<ds:datastoreItem xmlns:ds="http://schemas.openxmlformats.org/officeDocument/2006/customXml" ds:itemID="{ECA6ABA9-418C-47B2-9CBD-4E6FDD250F5D}">
   <ds:schemaRefs>
     <ds:schemaRef ds:uri="http://schemas.openxmlformats.org/officeDocument/2006/bibliography"/>
   </ds:schemaRefs>

</xml_diff>